<commit_message>
Lab 8 and 9 are done
</commit_message>
<xml_diff>
--- a/Lab.work 9 - String input-output/Docs/Lab.work 9, Report.docx
+++ b/Lab.work 9 - String input-output/Docs/Lab.work 9, Report.docx
@@ -1237,16 +1237,9 @@
           <w:rFonts w:ascii="Times New Roman" w:hAnsi="Times New Roman" w:cs="Times New Roman"/>
           <w:sz w:val="24"/>
           <w:szCs w:val="24"/>
-        </w:rPr>
-        <w:t>компилятор</w:t>
-      </w:r>
-      <w:r>
-        <w:rPr>
-          <w:rFonts w:ascii="Times New Roman" w:hAnsi="Times New Roman" w:cs="Times New Roman"/>
-          <w:sz w:val="24"/>
-          <w:szCs w:val="24"/>
-        </w:rPr>
-        <w:t>:</w:t>
+          <w:lang w:val="en-US"/>
+        </w:rPr>
+        <w:t>Microsoft</w:t>
       </w:r>
       <w:r>
         <w:rPr>
@@ -1263,23 +1256,32 @@
           <w:szCs w:val="24"/>
           <w:lang w:val="en-US"/>
         </w:rPr>
-        <w:t>g</w:t>
-      </w:r>
-      <w:r>
-        <w:rPr>
-          <w:rFonts w:ascii="Times New Roman" w:hAnsi="Times New Roman" w:cs="Times New Roman"/>
-          <w:sz w:val="24"/>
-          <w:szCs w:val="24"/>
-        </w:rPr>
-        <w:t>++</w:t>
-      </w:r>
-      <w:r>
-        <w:rPr>
-          <w:rFonts w:ascii="Times New Roman" w:hAnsi="Times New Roman" w:cs="Times New Roman"/>
-          <w:sz w:val="24"/>
-          <w:szCs w:val="24"/>
-        </w:rPr>
-        <w:t>)</w:t>
+        <w:t>Visual</w:t>
+      </w:r>
+      <w:r>
+        <w:rPr>
+          <w:rFonts w:ascii="Times New Roman" w:hAnsi="Times New Roman" w:cs="Times New Roman"/>
+          <w:sz w:val="24"/>
+          <w:szCs w:val="24"/>
+        </w:rPr>
+        <w:t xml:space="preserve"> </w:t>
+      </w:r>
+      <w:r>
+        <w:rPr>
+          <w:rFonts w:ascii="Times New Roman" w:hAnsi="Times New Roman" w:cs="Times New Roman"/>
+          <w:sz w:val="24"/>
+          <w:szCs w:val="24"/>
+          <w:lang w:val="en-US"/>
+        </w:rPr>
+        <w:t>C</w:t>
+      </w:r>
+      <w:r>
+        <w:rPr>
+          <w:rFonts w:ascii="Times New Roman" w:hAnsi="Times New Roman" w:cs="Times New Roman"/>
+          <w:sz w:val="24"/>
+          <w:szCs w:val="24"/>
+        </w:rPr>
+        <w:t>++)</w:t>
       </w:r>
     </w:p>
     <w:p>
@@ -1381,12 +1383,3935 @@
           <w:rFonts w:ascii="Times New Roman" w:hAnsi="Times New Roman" w:cs="Times New Roman"/>
           <w:sz w:val="24"/>
           <w:szCs w:val="24"/>
-        </w:rPr>
-      </w:pPr>
+          <w:lang w:val="en-US"/>
+        </w:rPr>
+      </w:pPr>
+    </w:p>
+    <w:p>
+      <w:pPr>
+        <w:jc w:val="both"/>
+        <w:rPr>
+          <w:rFonts w:ascii="Times New Roman" w:hAnsi="Times New Roman" w:cs="Times New Roman"/>
+          <w:sz w:val="24"/>
+          <w:szCs w:val="24"/>
+        </w:rPr>
+      </w:pPr>
+      <w:r>
+        <w:rPr>
+          <w:rFonts w:ascii="Times New Roman" w:hAnsi="Times New Roman" w:cs="Times New Roman"/>
+          <w:sz w:val="24"/>
+          <w:szCs w:val="24"/>
+        </w:rPr>
+        <w:t>В первую очередь, программа будет работать с файлами, строками и целочисленными счётчиками (с помощью которых будет происходить расчёт длин слов в строке), а именно с такими типами данных, как:</w:t>
+      </w:r>
+    </w:p>
+    <w:p>
+      <w:pPr>
+        <w:pStyle w:val="a3"/>
+        <w:numPr>
+          <w:ilvl w:val="0"/>
+          <w:numId w:val="7"/>
+        </w:numPr>
+        <w:jc w:val="both"/>
+        <w:rPr>
+          <w:rFonts w:ascii="Times New Roman" w:hAnsi="Times New Roman" w:cs="Times New Roman"/>
+          <w:sz w:val="24"/>
+          <w:szCs w:val="24"/>
+        </w:rPr>
+      </w:pPr>
+      <w:r>
+        <w:rPr>
+          <w:rFonts w:ascii="Times New Roman" w:hAnsi="Times New Roman" w:cs="Times New Roman"/>
+          <w:sz w:val="24"/>
+          <w:szCs w:val="24"/>
+          <w:lang w:val="en-US"/>
+        </w:rPr>
+        <w:t>int</w:t>
+      </w:r>
+      <w:r>
+        <w:rPr>
+          <w:rFonts w:ascii="Times New Roman" w:hAnsi="Times New Roman" w:cs="Times New Roman"/>
+          <w:sz w:val="24"/>
+          <w:szCs w:val="24"/>
+          <w:lang w:val="en-US"/>
+        </w:rPr>
+        <w:t xml:space="preserve"> </w:t>
+      </w:r>
+      <w:r>
+        <w:rPr>
+          <w:rFonts w:ascii="Times New Roman" w:hAnsi="Times New Roman" w:cs="Times New Roman"/>
+          <w:sz w:val="24"/>
+          <w:szCs w:val="24"/>
+        </w:rPr>
+        <w:t>(целое число)</w:t>
+      </w:r>
+    </w:p>
+    <w:p>
+      <w:pPr>
+        <w:pStyle w:val="a3"/>
+        <w:numPr>
+          <w:ilvl w:val="0"/>
+          <w:numId w:val="7"/>
+        </w:numPr>
+        <w:jc w:val="both"/>
+        <w:rPr>
+          <w:rFonts w:ascii="Times New Roman" w:hAnsi="Times New Roman" w:cs="Times New Roman"/>
+          <w:sz w:val="24"/>
+          <w:szCs w:val="24"/>
+        </w:rPr>
+      </w:pPr>
+      <w:r>
+        <w:rPr>
+          <w:rFonts w:ascii="Times New Roman" w:hAnsi="Times New Roman" w:cs="Times New Roman"/>
+          <w:sz w:val="24"/>
+          <w:szCs w:val="24"/>
+          <w:lang w:val="en-US"/>
+        </w:rPr>
+        <w:t>string</w:t>
+      </w:r>
+      <w:r>
+        <w:rPr>
+          <w:rFonts w:ascii="Times New Roman" w:hAnsi="Times New Roman" w:cs="Times New Roman"/>
+          <w:sz w:val="24"/>
+          <w:szCs w:val="24"/>
+        </w:rPr>
+        <w:t xml:space="preserve"> (строка)</w:t>
+      </w:r>
+    </w:p>
+    <w:p>
+      <w:pPr>
+        <w:pStyle w:val="a3"/>
+        <w:numPr>
+          <w:ilvl w:val="0"/>
+          <w:numId w:val="7"/>
+        </w:numPr>
+        <w:jc w:val="both"/>
+        <w:rPr>
+          <w:rFonts w:ascii="Times New Roman" w:hAnsi="Times New Roman" w:cs="Times New Roman"/>
+          <w:sz w:val="24"/>
+          <w:szCs w:val="24"/>
+        </w:rPr>
+      </w:pPr>
+      <w:r>
+        <w:rPr>
+          <w:rFonts w:ascii="Times New Roman" w:hAnsi="Times New Roman" w:cs="Times New Roman"/>
+          <w:sz w:val="24"/>
+          <w:szCs w:val="24"/>
+          <w:lang w:val="en-US"/>
+        </w:rPr>
+        <w:t>char</w:t>
+      </w:r>
+      <w:r>
+        <w:rPr>
+          <w:rFonts w:ascii="Times New Roman" w:hAnsi="Times New Roman" w:cs="Times New Roman"/>
+          <w:sz w:val="24"/>
+          <w:szCs w:val="24"/>
+        </w:rPr>
+        <w:t xml:space="preserve"> (символ)</w:t>
+      </w:r>
+    </w:p>
+    <w:p>
+      <w:pPr>
+        <w:pStyle w:val="a3"/>
+        <w:numPr>
+          <w:ilvl w:val="0"/>
+          <w:numId w:val="7"/>
+        </w:numPr>
+        <w:jc w:val="both"/>
+        <w:rPr>
+          <w:rFonts w:ascii="Times New Roman" w:hAnsi="Times New Roman" w:cs="Times New Roman"/>
+          <w:sz w:val="24"/>
+          <w:szCs w:val="24"/>
+        </w:rPr>
+      </w:pPr>
+      <w:proofErr w:type="spellStart"/>
+      <w:r>
+        <w:rPr>
+          <w:rFonts w:ascii="Times New Roman" w:hAnsi="Times New Roman" w:cs="Times New Roman"/>
+          <w:sz w:val="24"/>
+          <w:szCs w:val="24"/>
+          <w:lang w:val="en-US"/>
+        </w:rPr>
+        <w:t>ifstream</w:t>
+      </w:r>
+      <w:proofErr w:type="spellEnd"/>
+      <w:r>
+        <w:rPr>
+          <w:rFonts w:ascii="Times New Roman" w:hAnsi="Times New Roman" w:cs="Times New Roman"/>
+          <w:sz w:val="24"/>
+          <w:szCs w:val="24"/>
+        </w:rPr>
+        <w:t xml:space="preserve"> (класс, в котором происходит чтение из файла)</w:t>
+      </w:r>
+    </w:p>
+    <w:p>
+      <w:pPr>
+        <w:pStyle w:val="a3"/>
+        <w:numPr>
+          <w:ilvl w:val="0"/>
+          <w:numId w:val="7"/>
+        </w:numPr>
+        <w:jc w:val="both"/>
+        <w:rPr>
+          <w:rFonts w:ascii="Times New Roman" w:hAnsi="Times New Roman" w:cs="Times New Roman"/>
+          <w:sz w:val="24"/>
+          <w:szCs w:val="24"/>
+        </w:rPr>
+      </w:pPr>
+      <w:proofErr w:type="spellStart"/>
+      <w:r>
+        <w:rPr>
+          <w:rFonts w:ascii="Times New Roman" w:hAnsi="Times New Roman" w:cs="Times New Roman"/>
+          <w:sz w:val="24"/>
+          <w:szCs w:val="24"/>
+          <w:lang w:val="en-US"/>
+        </w:rPr>
+        <w:t>ofstream</w:t>
+      </w:r>
+      <w:proofErr w:type="spellEnd"/>
+      <w:r>
+        <w:rPr>
+          <w:rFonts w:ascii="Times New Roman" w:hAnsi="Times New Roman" w:cs="Times New Roman"/>
+          <w:sz w:val="24"/>
+          <w:szCs w:val="24"/>
+        </w:rPr>
+        <w:t xml:space="preserve"> (класс, в котором происходит чтение в файл)</w:t>
+      </w:r>
+    </w:p>
+    <w:p>
+      <w:pPr>
+        <w:jc w:val="both"/>
+        <w:rPr>
+          <w:rFonts w:ascii="Times New Roman" w:hAnsi="Times New Roman" w:cs="Times New Roman"/>
+          <w:sz w:val="24"/>
+          <w:szCs w:val="24"/>
+        </w:rPr>
+      </w:pPr>
+      <w:r>
+        <w:rPr>
+          <w:rFonts w:ascii="Times New Roman" w:hAnsi="Times New Roman" w:cs="Times New Roman"/>
+          <w:sz w:val="24"/>
+          <w:szCs w:val="24"/>
+        </w:rPr>
+        <w:t xml:space="preserve">Для того, чтобы успешно использовать классы </w:t>
+      </w:r>
+      <w:proofErr w:type="spellStart"/>
+      <w:r>
+        <w:rPr>
+          <w:rFonts w:ascii="Times New Roman" w:hAnsi="Times New Roman" w:cs="Times New Roman"/>
+          <w:sz w:val="24"/>
+          <w:szCs w:val="24"/>
+          <w:lang w:val="en-US"/>
+        </w:rPr>
+        <w:t>ifstream</w:t>
+      </w:r>
+      <w:proofErr w:type="spellEnd"/>
+      <w:r>
+        <w:rPr>
+          <w:rFonts w:ascii="Times New Roman" w:hAnsi="Times New Roman" w:cs="Times New Roman"/>
+          <w:sz w:val="24"/>
+          <w:szCs w:val="24"/>
+        </w:rPr>
+        <w:t xml:space="preserve"> </w:t>
+      </w:r>
+      <w:r>
+        <w:rPr>
+          <w:rFonts w:ascii="Times New Roman" w:hAnsi="Times New Roman" w:cs="Times New Roman"/>
+          <w:sz w:val="24"/>
+          <w:szCs w:val="24"/>
+        </w:rPr>
+        <w:t xml:space="preserve">и </w:t>
+      </w:r>
+      <w:proofErr w:type="spellStart"/>
+      <w:r>
+        <w:rPr>
+          <w:rFonts w:ascii="Times New Roman" w:hAnsi="Times New Roman" w:cs="Times New Roman"/>
+          <w:sz w:val="24"/>
+          <w:szCs w:val="24"/>
+          <w:lang w:val="en-US"/>
+        </w:rPr>
+        <w:t>ofstream</w:t>
+      </w:r>
+      <w:proofErr w:type="spellEnd"/>
+      <w:r>
+        <w:rPr>
+          <w:rFonts w:ascii="Times New Roman" w:hAnsi="Times New Roman" w:cs="Times New Roman"/>
+          <w:sz w:val="24"/>
+          <w:szCs w:val="24"/>
+        </w:rPr>
+        <w:t>,</w:t>
+      </w:r>
+      <w:r>
+        <w:rPr>
+          <w:rFonts w:ascii="Times New Roman" w:hAnsi="Times New Roman" w:cs="Times New Roman"/>
+          <w:sz w:val="24"/>
+          <w:szCs w:val="24"/>
+        </w:rPr>
+        <w:t xml:space="preserve"> необходимо подключить заголовочный файл </w:t>
+      </w:r>
+      <w:proofErr w:type="spellStart"/>
+      <w:r>
+        <w:rPr>
+          <w:rFonts w:ascii="Times New Roman" w:hAnsi="Times New Roman" w:cs="Times New Roman"/>
+          <w:sz w:val="24"/>
+          <w:szCs w:val="24"/>
+          <w:lang w:val="en-US"/>
+        </w:rPr>
+        <w:t>fstream</w:t>
+      </w:r>
+      <w:proofErr w:type="spellEnd"/>
+      <w:r>
+        <w:rPr>
+          <w:rFonts w:ascii="Times New Roman" w:hAnsi="Times New Roman" w:cs="Times New Roman"/>
+          <w:sz w:val="24"/>
+          <w:szCs w:val="24"/>
+        </w:rPr>
+        <w:t xml:space="preserve">. </w:t>
+      </w:r>
+      <w:r>
+        <w:rPr>
+          <w:rFonts w:ascii="Times New Roman" w:hAnsi="Times New Roman" w:cs="Times New Roman"/>
+          <w:sz w:val="24"/>
+          <w:szCs w:val="24"/>
+        </w:rPr>
+        <w:t xml:space="preserve">Для ввода-вывода в консоль, нужно подключить файл </w:t>
+      </w:r>
+      <w:r>
+        <w:rPr>
+          <w:rFonts w:ascii="Times New Roman" w:hAnsi="Times New Roman" w:cs="Times New Roman"/>
+          <w:sz w:val="24"/>
+          <w:szCs w:val="24"/>
+          <w:lang w:val="en-US"/>
+        </w:rPr>
+        <w:t>iostream</w:t>
+      </w:r>
+      <w:r>
+        <w:rPr>
+          <w:rFonts w:ascii="Times New Roman" w:hAnsi="Times New Roman" w:cs="Times New Roman"/>
+          <w:sz w:val="24"/>
+          <w:szCs w:val="24"/>
+        </w:rPr>
+        <w:t xml:space="preserve">, а для работы со строками, </w:t>
+      </w:r>
+      <w:r>
+        <w:rPr>
+          <w:rFonts w:ascii="Times New Roman" w:hAnsi="Times New Roman" w:cs="Times New Roman"/>
+          <w:sz w:val="24"/>
+          <w:szCs w:val="24"/>
+          <w:lang w:val="en-US"/>
+        </w:rPr>
+        <w:t>string</w:t>
+      </w:r>
+      <w:r>
+        <w:rPr>
+          <w:rFonts w:ascii="Times New Roman" w:hAnsi="Times New Roman" w:cs="Times New Roman"/>
+          <w:sz w:val="24"/>
+          <w:szCs w:val="24"/>
+        </w:rPr>
+        <w:t>.</w:t>
+      </w:r>
+    </w:p>
+    <w:p>
+      <w:pPr>
+        <w:spacing w:after="0"/>
+        <w:rPr>
+          <w:rFonts w:ascii="Courier New" w:hAnsi="Courier New" w:cs="Courier New"/>
+          <w:lang w:val="en-US"/>
+        </w:rPr>
+      </w:pPr>
+      <w:r>
+        <w:rPr>
+          <w:rFonts w:ascii="Courier New" w:hAnsi="Courier New" w:cs="Courier New"/>
+          <w:lang w:val="en-US"/>
+        </w:rPr>
+        <w:t>#include &lt;iostream&gt;</w:t>
+      </w:r>
+    </w:p>
+    <w:p>
+      <w:pPr>
+        <w:spacing w:after="0"/>
+        <w:rPr>
+          <w:rFonts w:ascii="Courier New" w:hAnsi="Courier New" w:cs="Courier New"/>
+          <w:lang w:val="en-US"/>
+        </w:rPr>
+      </w:pPr>
+      <w:r>
+        <w:rPr>
+          <w:rFonts w:ascii="Courier New" w:hAnsi="Courier New" w:cs="Courier New"/>
+          <w:lang w:val="en-US"/>
+        </w:rPr>
+        <w:t>#include &lt;</w:t>
+      </w:r>
+      <w:proofErr w:type="spellStart"/>
+      <w:r>
+        <w:rPr>
+          <w:rFonts w:ascii="Courier New" w:hAnsi="Courier New" w:cs="Courier New"/>
+          <w:lang w:val="en-US"/>
+        </w:rPr>
+        <w:t>fstream</w:t>
+      </w:r>
+      <w:proofErr w:type="spellEnd"/>
+      <w:r>
+        <w:rPr>
+          <w:rFonts w:ascii="Courier New" w:hAnsi="Courier New" w:cs="Courier New"/>
+          <w:lang w:val="en-US"/>
+        </w:rPr>
+        <w:t>&gt;</w:t>
+      </w:r>
+    </w:p>
+    <w:p>
+      <w:pPr>
+        <w:spacing w:after="0"/>
+        <w:rPr>
+          <w:rFonts w:ascii="Courier New" w:hAnsi="Courier New" w:cs="Courier New"/>
+          <w:lang w:val="en-US"/>
+        </w:rPr>
+      </w:pPr>
+      <w:r>
+        <w:rPr>
+          <w:rFonts w:ascii="Courier New" w:hAnsi="Courier New" w:cs="Courier New"/>
+          <w:lang w:val="en-US"/>
+        </w:rPr>
+        <w:t>#include &lt;string&gt;</w:t>
+      </w:r>
+    </w:p>
+    <w:p>
+      <w:pPr>
+        <w:spacing w:after="0"/>
+        <w:rPr>
+          <w:rFonts w:ascii="Courier New" w:hAnsi="Courier New" w:cs="Courier New"/>
+          <w:lang w:val="en-US"/>
+        </w:rPr>
+      </w:pPr>
+      <w:r>
+        <w:rPr>
+          <w:rFonts w:ascii="Courier New" w:hAnsi="Courier New" w:cs="Courier New"/>
+          <w:lang w:val="en-US"/>
+        </w:rPr>
+        <w:t>using namespace std;</w:t>
+      </w:r>
+    </w:p>
+    <w:p>
+      <w:pPr>
+        <w:spacing w:after="0"/>
+        <w:rPr>
+          <w:rFonts w:ascii="Courier New" w:hAnsi="Courier New" w:cs="Courier New"/>
+          <w:lang w:val="en-US"/>
+        </w:rPr>
+      </w:pPr>
+    </w:p>
+    <w:p>
+      <w:pPr>
+        <w:rPr>
+          <w:rFonts w:ascii="Times New Roman" w:hAnsi="Times New Roman" w:cs="Times New Roman"/>
+          <w:sz w:val="24"/>
+          <w:szCs w:val="24"/>
+          <w:lang w:val="en-US"/>
+        </w:rPr>
+      </w:pPr>
+    </w:p>
+    <w:p>
+      <w:pPr>
+        <w:jc w:val="both"/>
+        <w:rPr>
+          <w:rFonts w:ascii="Times New Roman" w:hAnsi="Times New Roman" w:cs="Times New Roman"/>
+          <w:sz w:val="24"/>
+          <w:szCs w:val="24"/>
+        </w:rPr>
+      </w:pPr>
+      <w:r>
+        <w:rPr>
+          <w:rFonts w:ascii="Times New Roman" w:hAnsi="Times New Roman" w:cs="Times New Roman"/>
+          <w:sz w:val="24"/>
+          <w:szCs w:val="24"/>
+        </w:rPr>
+        <w:lastRenderedPageBreak/>
+        <w:t xml:space="preserve">Чтобы программа успешно открыла файл для чтения и записывала данные в файл, объявляются классы </w:t>
+      </w:r>
+      <w:proofErr w:type="spellStart"/>
+      <w:r>
+        <w:rPr>
+          <w:rFonts w:ascii="Times New Roman" w:hAnsi="Times New Roman" w:cs="Times New Roman"/>
+          <w:sz w:val="24"/>
+          <w:szCs w:val="24"/>
+          <w:lang w:val="en-US"/>
+        </w:rPr>
+        <w:t>ifstream</w:t>
+      </w:r>
+      <w:proofErr w:type="spellEnd"/>
+      <w:r>
+        <w:rPr>
+          <w:rFonts w:ascii="Times New Roman" w:hAnsi="Times New Roman" w:cs="Times New Roman"/>
+          <w:sz w:val="24"/>
+          <w:szCs w:val="24"/>
+        </w:rPr>
+        <w:t xml:space="preserve"> и </w:t>
+      </w:r>
+      <w:proofErr w:type="spellStart"/>
+      <w:r>
+        <w:rPr>
+          <w:rFonts w:ascii="Times New Roman" w:hAnsi="Times New Roman" w:cs="Times New Roman"/>
+          <w:sz w:val="24"/>
+          <w:szCs w:val="24"/>
+          <w:lang w:val="en-US"/>
+        </w:rPr>
+        <w:t>ofstream</w:t>
+      </w:r>
+      <w:proofErr w:type="spellEnd"/>
+      <w:r>
+        <w:rPr>
+          <w:rFonts w:ascii="Times New Roman" w:hAnsi="Times New Roman" w:cs="Times New Roman"/>
+          <w:sz w:val="24"/>
+          <w:szCs w:val="24"/>
+        </w:rPr>
+        <w:t>. В качестве арг</w:t>
+      </w:r>
+      <w:r>
+        <w:rPr>
+          <w:rFonts w:ascii="Times New Roman" w:hAnsi="Times New Roman" w:cs="Times New Roman"/>
+          <w:sz w:val="24"/>
+          <w:szCs w:val="24"/>
+        </w:rPr>
+        <w:t xml:space="preserve">умента, принимается путь к файлам, с которыми будет происходить работа. Для удобства, рабочие файла были выведены в отдельную папку </w:t>
+      </w:r>
+      <w:r>
+        <w:rPr>
+          <w:rFonts w:ascii="Times New Roman" w:hAnsi="Times New Roman" w:cs="Times New Roman"/>
+          <w:sz w:val="24"/>
+          <w:szCs w:val="24"/>
+          <w:lang w:val="en-US"/>
+        </w:rPr>
+        <w:t>Work</w:t>
+      </w:r>
+      <w:r>
+        <w:rPr>
+          <w:rFonts w:ascii="Times New Roman" w:hAnsi="Times New Roman" w:cs="Times New Roman"/>
+          <w:sz w:val="24"/>
+          <w:szCs w:val="24"/>
+        </w:rPr>
+        <w:t xml:space="preserve"> </w:t>
+      </w:r>
+      <w:r>
+        <w:rPr>
+          <w:rFonts w:ascii="Times New Roman" w:hAnsi="Times New Roman" w:cs="Times New Roman"/>
+          <w:sz w:val="24"/>
+          <w:szCs w:val="24"/>
+          <w:lang w:val="en-US"/>
+        </w:rPr>
+        <w:t>files</w:t>
+      </w:r>
+      <w:r>
+        <w:rPr>
+          <w:rFonts w:ascii="Times New Roman" w:hAnsi="Times New Roman" w:cs="Times New Roman"/>
+          <w:sz w:val="24"/>
+          <w:szCs w:val="24"/>
+        </w:rPr>
+        <w:t>.</w:t>
+      </w:r>
+    </w:p>
+    <w:p>
+      <w:pPr>
+        <w:spacing w:after="0"/>
+        <w:rPr>
+          <w:rFonts w:ascii="Courier New" w:hAnsi="Courier New" w:cs="Courier New"/>
+          <w:lang w:val="en-US"/>
+        </w:rPr>
+      </w:pPr>
+      <w:proofErr w:type="spellStart"/>
+      <w:r>
+        <w:rPr>
+          <w:rFonts w:ascii="Courier New" w:hAnsi="Courier New" w:cs="Courier New"/>
+          <w:lang w:val="en-US"/>
+        </w:rPr>
+        <w:t>ifstream</w:t>
+      </w:r>
+      <w:proofErr w:type="spellEnd"/>
+      <w:r>
+        <w:rPr>
+          <w:rFonts w:ascii="Courier New" w:hAnsi="Courier New" w:cs="Courier New"/>
+          <w:lang w:val="en-US"/>
+        </w:rPr>
+        <w:t xml:space="preserve"> </w:t>
+      </w:r>
+      <w:proofErr w:type="spellStart"/>
+      <w:proofErr w:type="gramStart"/>
+      <w:r>
+        <w:rPr>
+          <w:rFonts w:ascii="Courier New" w:hAnsi="Courier New" w:cs="Courier New"/>
+          <w:lang w:val="en-US"/>
+        </w:rPr>
+        <w:t>inputFile</w:t>
+      </w:r>
+      <w:proofErr w:type="spellEnd"/>
+      <w:r>
+        <w:rPr>
+          <w:rFonts w:ascii="Courier New" w:hAnsi="Courier New" w:cs="Courier New"/>
+          <w:lang w:val="en-US"/>
+        </w:rPr>
+        <w:t>(</w:t>
+      </w:r>
+      <w:proofErr w:type="gramEnd"/>
+      <w:r>
+        <w:rPr>
+          <w:rFonts w:ascii="Courier New" w:hAnsi="Courier New" w:cs="Courier New"/>
+          <w:lang w:val="en-US"/>
+        </w:rPr>
+        <w:t>"Work files\\F1.txt");</w:t>
+      </w:r>
+    </w:p>
+    <w:p>
+      <w:pPr>
+        <w:spacing w:after="0"/>
+        <w:rPr>
+          <w:rFonts w:ascii="Courier New" w:hAnsi="Courier New" w:cs="Courier New"/>
+          <w:lang w:val="en-US"/>
+        </w:rPr>
+      </w:pPr>
+      <w:proofErr w:type="spellStart"/>
+      <w:r>
+        <w:rPr>
+          <w:rFonts w:ascii="Courier New" w:hAnsi="Courier New" w:cs="Courier New"/>
+          <w:lang w:val="en-US"/>
+        </w:rPr>
+        <w:t>ofstream</w:t>
+      </w:r>
+      <w:proofErr w:type="spellEnd"/>
+      <w:r>
+        <w:rPr>
+          <w:rFonts w:ascii="Courier New" w:hAnsi="Courier New" w:cs="Courier New"/>
+          <w:lang w:val="en-US"/>
+        </w:rPr>
+        <w:t xml:space="preserve"> </w:t>
+      </w:r>
+      <w:proofErr w:type="spellStart"/>
+      <w:proofErr w:type="gramStart"/>
+      <w:r>
+        <w:rPr>
+          <w:rFonts w:ascii="Courier New" w:hAnsi="Courier New" w:cs="Courier New"/>
+          <w:lang w:val="en-US"/>
+        </w:rPr>
+        <w:t>outputFile</w:t>
+      </w:r>
+      <w:proofErr w:type="spellEnd"/>
+      <w:r>
+        <w:rPr>
+          <w:rFonts w:ascii="Courier New" w:hAnsi="Courier New" w:cs="Courier New"/>
+          <w:lang w:val="en-US"/>
+        </w:rPr>
+        <w:t>(</w:t>
+      </w:r>
+      <w:proofErr w:type="gramEnd"/>
+      <w:r>
+        <w:rPr>
+          <w:rFonts w:ascii="Courier New" w:hAnsi="Courier New" w:cs="Courier New"/>
+          <w:lang w:val="en-US"/>
+        </w:rPr>
+        <w:t>"Work files\\F2.txt");</w:t>
+      </w:r>
+    </w:p>
+    <w:p>
+      <w:pPr>
+        <w:spacing w:after="0"/>
+        <w:rPr>
+          <w:rFonts w:ascii="Courier New" w:hAnsi="Courier New" w:cs="Courier New"/>
+          <w:lang w:val="en-US"/>
+        </w:rPr>
+      </w:pPr>
+    </w:p>
+    <w:p>
+      <w:pPr>
+        <w:rPr>
+          <w:rFonts w:ascii="Times New Roman" w:hAnsi="Times New Roman" w:cs="Times New Roman"/>
+          <w:sz w:val="24"/>
+          <w:szCs w:val="24"/>
+        </w:rPr>
+      </w:pPr>
+      <w:r>
+        <w:rPr>
+          <w:rFonts w:ascii="Times New Roman" w:hAnsi="Times New Roman" w:cs="Times New Roman"/>
+          <w:sz w:val="24"/>
+          <w:szCs w:val="24"/>
+        </w:rPr>
+        <w:t>Поскольку в задаче требуется скопировать все строки, кроме той, которая содержит самое короткое слово, и напечатать номер этой строки, необходимо объявить переменные, в которых будет сохранены:</w:t>
+      </w:r>
+    </w:p>
+    <w:p>
+      <w:pPr>
+        <w:pStyle w:val="a3"/>
+        <w:numPr>
+          <w:ilvl w:val="0"/>
+          <w:numId w:val="8"/>
+        </w:numPr>
+        <w:rPr>
+          <w:rFonts w:ascii="Times New Roman" w:hAnsi="Times New Roman" w:cs="Times New Roman"/>
+          <w:sz w:val="24"/>
+          <w:szCs w:val="24"/>
+        </w:rPr>
+      </w:pPr>
+      <w:r>
+        <w:rPr>
+          <w:rFonts w:ascii="Times New Roman" w:hAnsi="Times New Roman" w:cs="Times New Roman"/>
+          <w:sz w:val="24"/>
+          <w:szCs w:val="24"/>
+        </w:rPr>
+        <w:t>Номер (индекс) строки с самым коротким словом</w:t>
+      </w:r>
+    </w:p>
+    <w:p>
+      <w:pPr>
+        <w:pStyle w:val="a3"/>
+        <w:numPr>
+          <w:ilvl w:val="0"/>
+          <w:numId w:val="8"/>
+        </w:numPr>
+        <w:rPr>
+          <w:rFonts w:ascii="Times New Roman" w:hAnsi="Times New Roman" w:cs="Times New Roman"/>
+          <w:sz w:val="24"/>
+          <w:szCs w:val="24"/>
+        </w:rPr>
+      </w:pPr>
+      <w:r>
+        <w:rPr>
+          <w:rFonts w:ascii="Times New Roman" w:hAnsi="Times New Roman" w:cs="Times New Roman"/>
+          <w:sz w:val="24"/>
+          <w:szCs w:val="24"/>
+        </w:rPr>
+        <w:t>Длина самого короткого слова</w:t>
+      </w:r>
+    </w:p>
+    <w:p>
+      <w:pPr>
+        <w:rPr>
+          <w:rFonts w:ascii="Times New Roman" w:hAnsi="Times New Roman" w:cs="Times New Roman"/>
+          <w:sz w:val="24"/>
+          <w:szCs w:val="24"/>
+        </w:rPr>
+      </w:pPr>
+      <w:r>
+        <w:rPr>
+          <w:rFonts w:ascii="Times New Roman" w:hAnsi="Times New Roman" w:cs="Times New Roman"/>
+          <w:sz w:val="24"/>
+          <w:szCs w:val="24"/>
+        </w:rPr>
+        <w:t xml:space="preserve">Также </w:t>
+      </w:r>
+      <w:r>
+        <w:rPr>
+          <w:rFonts w:ascii="Times New Roman" w:hAnsi="Times New Roman" w:cs="Times New Roman"/>
+          <w:sz w:val="24"/>
+          <w:szCs w:val="24"/>
+        </w:rPr>
+        <w:t xml:space="preserve">объявляется </w:t>
+      </w:r>
+      <w:r>
+        <w:rPr>
+          <w:rFonts w:ascii="Times New Roman" w:hAnsi="Times New Roman" w:cs="Times New Roman"/>
+          <w:sz w:val="24"/>
+          <w:szCs w:val="24"/>
+        </w:rPr>
+        <w:t>переменная с рабочим индексом для того, чтобы обратиться к каждой строке</w:t>
+      </w:r>
+      <w:r>
+        <w:rPr>
+          <w:rFonts w:ascii="Times New Roman" w:hAnsi="Times New Roman" w:cs="Times New Roman"/>
+          <w:sz w:val="24"/>
+          <w:szCs w:val="24"/>
+        </w:rPr>
+        <w:t xml:space="preserve"> </w:t>
+      </w:r>
+      <w:r>
+        <w:rPr>
+          <w:rFonts w:ascii="Times New Roman" w:hAnsi="Times New Roman" w:cs="Times New Roman"/>
+          <w:sz w:val="24"/>
+          <w:szCs w:val="24"/>
+        </w:rPr>
+        <w:t>(изначально количество строк не известно).</w:t>
+      </w:r>
+    </w:p>
+    <w:p>
+      <w:pPr>
+        <w:spacing w:after="0"/>
+        <w:rPr>
+          <w:rFonts w:ascii="Courier New" w:hAnsi="Courier New" w:cs="Courier New"/>
+          <w:lang w:val="en-US"/>
+        </w:rPr>
+      </w:pPr>
+      <w:r>
+        <w:rPr>
+          <w:rFonts w:ascii="Courier New" w:hAnsi="Courier New" w:cs="Courier New"/>
+          <w:lang w:val="en-US"/>
+        </w:rPr>
+        <w:t xml:space="preserve">int </w:t>
+      </w:r>
+      <w:proofErr w:type="spellStart"/>
+      <w:r>
+        <w:rPr>
+          <w:rFonts w:ascii="Courier New" w:hAnsi="Courier New" w:cs="Courier New"/>
+          <w:lang w:val="en-US"/>
+        </w:rPr>
+        <w:t>shortestWordIndex</w:t>
+      </w:r>
+      <w:proofErr w:type="spellEnd"/>
+      <w:r>
+        <w:rPr>
+          <w:rFonts w:ascii="Courier New" w:hAnsi="Courier New" w:cs="Courier New"/>
+          <w:lang w:val="en-US"/>
+        </w:rPr>
+        <w:t xml:space="preserve">, </w:t>
+      </w:r>
+    </w:p>
+    <w:p>
+      <w:pPr>
+        <w:spacing w:after="0"/>
+        <w:rPr>
+          <w:rFonts w:ascii="Courier New" w:hAnsi="Courier New" w:cs="Courier New"/>
+          <w:lang w:val="en-US"/>
+        </w:rPr>
+      </w:pPr>
+      <w:proofErr w:type="spellStart"/>
+      <w:r>
+        <w:rPr>
+          <w:rFonts w:ascii="Courier New" w:hAnsi="Courier New" w:cs="Courier New"/>
+          <w:lang w:val="en-US"/>
+        </w:rPr>
+        <w:t>shortestWordLength</w:t>
+      </w:r>
+      <w:proofErr w:type="spellEnd"/>
+      <w:r>
+        <w:rPr>
+          <w:rFonts w:ascii="Courier New" w:hAnsi="Courier New" w:cs="Courier New"/>
+          <w:lang w:val="en-US"/>
+        </w:rPr>
+        <w:t xml:space="preserve"> = INT_MAX,</w:t>
+      </w:r>
+    </w:p>
+    <w:p>
+      <w:pPr>
+        <w:spacing w:after="0"/>
+        <w:rPr>
+          <w:rFonts w:ascii="Courier New" w:hAnsi="Courier New" w:cs="Courier New"/>
+          <w:lang w:val="en-US"/>
+        </w:rPr>
+      </w:pPr>
+      <w:proofErr w:type="spellStart"/>
+      <w:r>
+        <w:rPr>
+          <w:rFonts w:ascii="Courier New" w:hAnsi="Courier New" w:cs="Courier New"/>
+          <w:lang w:val="en-US"/>
+        </w:rPr>
+        <w:t>workIndex</w:t>
+      </w:r>
+      <w:proofErr w:type="spellEnd"/>
+      <w:r>
+        <w:rPr>
+          <w:rFonts w:ascii="Courier New" w:hAnsi="Courier New" w:cs="Courier New"/>
+          <w:lang w:val="en-US"/>
+        </w:rPr>
+        <w:t xml:space="preserve"> = 0;</w:t>
+      </w:r>
+    </w:p>
+    <w:p>
+      <w:pPr>
+        <w:spacing w:after="0"/>
+        <w:rPr>
+          <w:rFonts w:ascii="Courier New" w:hAnsi="Courier New" w:cs="Courier New"/>
+          <w:lang w:val="en-US"/>
+        </w:rPr>
+      </w:pPr>
+    </w:p>
+    <w:p>
+      <w:pPr>
+        <w:jc w:val="both"/>
+        <w:rPr>
+          <w:rFonts w:ascii="Times New Roman" w:hAnsi="Times New Roman" w:cs="Times New Roman"/>
+          <w:sz w:val="24"/>
+          <w:szCs w:val="24"/>
+        </w:rPr>
+      </w:pPr>
+      <w:r>
+        <w:rPr>
+          <w:rFonts w:ascii="Times New Roman" w:hAnsi="Times New Roman" w:cs="Times New Roman"/>
+          <w:sz w:val="24"/>
+          <w:szCs w:val="24"/>
+        </w:rPr>
+        <w:t>Далее</w:t>
+      </w:r>
+      <w:r>
+        <w:rPr>
+          <w:rFonts w:ascii="Times New Roman" w:hAnsi="Times New Roman" w:cs="Times New Roman"/>
+          <w:sz w:val="24"/>
+          <w:szCs w:val="24"/>
+        </w:rPr>
+        <w:t xml:space="preserve"> </w:t>
+      </w:r>
+      <w:r>
+        <w:rPr>
+          <w:rFonts w:ascii="Times New Roman" w:hAnsi="Times New Roman" w:cs="Times New Roman"/>
+          <w:sz w:val="24"/>
+          <w:szCs w:val="24"/>
+        </w:rPr>
+        <w:t>идёт проверка на то, успешно ли файл был открыт (если файл открыт успешно, то начинается чтение из файла</w:t>
+      </w:r>
+      <w:r>
+        <w:rPr>
+          <w:rFonts w:ascii="Times New Roman" w:hAnsi="Times New Roman" w:cs="Times New Roman"/>
+          <w:sz w:val="24"/>
+          <w:szCs w:val="24"/>
+        </w:rPr>
+        <w:t>, в противном случае выводится сообщение об ошибке</w:t>
+      </w:r>
+      <w:r>
+        <w:rPr>
+          <w:rFonts w:ascii="Times New Roman" w:hAnsi="Times New Roman" w:cs="Times New Roman"/>
+          <w:sz w:val="24"/>
+          <w:szCs w:val="24"/>
+        </w:rPr>
+        <w:t>, копирование строки в рабочую строку, расчёт длины самого короткого слова в строке и сравнение с длиной самого короткого найденного слова (изначально значение самого короткого слова равна максимальному возможному числу).</w:t>
+      </w:r>
+    </w:p>
+    <w:p>
+      <w:pPr>
+        <w:jc w:val="both"/>
+        <w:rPr>
+          <w:rFonts w:ascii="Times New Roman" w:hAnsi="Times New Roman" w:cs="Times New Roman"/>
+          <w:sz w:val="24"/>
+          <w:szCs w:val="24"/>
+        </w:rPr>
+      </w:pPr>
+      <w:r>
+        <w:rPr>
+          <w:rFonts w:ascii="Times New Roman" w:hAnsi="Times New Roman" w:cs="Times New Roman"/>
+          <w:sz w:val="24"/>
+          <w:szCs w:val="24"/>
+        </w:rPr>
+        <w:t xml:space="preserve">В цикле </w:t>
+      </w:r>
+      <w:r>
+        <w:rPr>
+          <w:rFonts w:ascii="Times New Roman" w:hAnsi="Times New Roman" w:cs="Times New Roman"/>
+          <w:sz w:val="24"/>
+          <w:szCs w:val="24"/>
+          <w:lang w:val="en-US"/>
+        </w:rPr>
+        <w:t>while</w:t>
+      </w:r>
+      <w:r>
+        <w:rPr>
+          <w:rFonts w:ascii="Times New Roman" w:hAnsi="Times New Roman" w:cs="Times New Roman"/>
+          <w:sz w:val="24"/>
+          <w:szCs w:val="24"/>
+        </w:rPr>
+        <w:t xml:space="preserve"> </w:t>
+      </w:r>
+      <w:r>
+        <w:rPr>
+          <w:rFonts w:ascii="Times New Roman" w:hAnsi="Times New Roman" w:cs="Times New Roman"/>
+          <w:sz w:val="24"/>
+          <w:szCs w:val="24"/>
+        </w:rPr>
+        <w:t xml:space="preserve">идёт проверка на то, достигла ли программа конца файла: </w:t>
+      </w:r>
+      <w:proofErr w:type="spellStart"/>
+      <w:r>
+        <w:rPr>
+          <w:rFonts w:ascii="Times New Roman" w:hAnsi="Times New Roman" w:cs="Times New Roman"/>
+          <w:sz w:val="24"/>
+          <w:szCs w:val="24"/>
+          <w:lang w:val="en-US"/>
+        </w:rPr>
+        <w:t>eof</w:t>
+      </w:r>
+      <w:proofErr w:type="spellEnd"/>
+      <w:r>
+        <w:rPr>
+          <w:rFonts w:ascii="Times New Roman" w:hAnsi="Times New Roman" w:cs="Times New Roman"/>
+          <w:sz w:val="24"/>
+          <w:szCs w:val="24"/>
+        </w:rPr>
+        <w:t xml:space="preserve"> = </w:t>
+      </w:r>
+      <w:r>
+        <w:rPr>
+          <w:rFonts w:ascii="Times New Roman" w:hAnsi="Times New Roman" w:cs="Times New Roman"/>
+          <w:sz w:val="24"/>
+          <w:szCs w:val="24"/>
+          <w:lang w:val="en-US"/>
+        </w:rPr>
+        <w:t>true</w:t>
+      </w:r>
+      <w:r>
+        <w:rPr>
+          <w:rFonts w:ascii="Times New Roman" w:hAnsi="Times New Roman" w:cs="Times New Roman"/>
+          <w:sz w:val="24"/>
+          <w:szCs w:val="24"/>
+        </w:rPr>
+        <w:t>, если конец файла достигнут.</w:t>
+      </w:r>
+    </w:p>
+    <w:p>
+      <w:pPr>
+        <w:jc w:val="both"/>
+        <w:rPr>
+          <w:rFonts w:ascii="Times New Roman" w:hAnsi="Times New Roman" w:cs="Times New Roman"/>
+          <w:sz w:val="24"/>
+          <w:szCs w:val="24"/>
+        </w:rPr>
+      </w:pPr>
+      <w:r>
+        <w:rPr>
+          <w:rFonts w:ascii="Times New Roman" w:hAnsi="Times New Roman" w:cs="Times New Roman"/>
+          <w:sz w:val="24"/>
+          <w:szCs w:val="24"/>
+        </w:rPr>
+        <w:t xml:space="preserve">Функция </w:t>
+      </w:r>
+      <w:proofErr w:type="spellStart"/>
+      <w:r>
+        <w:rPr>
+          <w:rFonts w:ascii="Times New Roman" w:hAnsi="Times New Roman" w:cs="Times New Roman"/>
+          <w:sz w:val="24"/>
+          <w:szCs w:val="24"/>
+          <w:lang w:val="en-US"/>
+        </w:rPr>
+        <w:t>getline</w:t>
+      </w:r>
+      <w:proofErr w:type="spellEnd"/>
+      <w:r>
+        <w:rPr>
+          <w:rFonts w:ascii="Times New Roman" w:hAnsi="Times New Roman" w:cs="Times New Roman"/>
+          <w:sz w:val="24"/>
+          <w:szCs w:val="24"/>
+        </w:rPr>
+        <w:t xml:space="preserve"> отве</w:t>
+      </w:r>
+      <w:r>
+        <w:rPr>
+          <w:rFonts w:ascii="Times New Roman" w:hAnsi="Times New Roman" w:cs="Times New Roman"/>
+          <w:sz w:val="24"/>
+          <w:szCs w:val="24"/>
+        </w:rPr>
+        <w:t>чает за чтение строки (в том числе принимаются пробелы).</w:t>
+      </w:r>
+    </w:p>
+    <w:p>
+      <w:pPr>
+        <w:rPr>
+          <w:rFonts w:ascii="Times New Roman" w:hAnsi="Times New Roman" w:cs="Times New Roman"/>
+          <w:sz w:val="24"/>
+          <w:szCs w:val="24"/>
+        </w:rPr>
+      </w:pPr>
+      <w:r>
+        <w:rPr>
+          <w:rFonts w:ascii="Times New Roman" w:hAnsi="Times New Roman" w:cs="Times New Roman"/>
+          <w:sz w:val="24"/>
+          <w:szCs w:val="24"/>
+        </w:rPr>
+        <w:t>Дополнительно идёт вывод полученных строк и длин самых коротких слов.</w:t>
+      </w:r>
+    </w:p>
+    <w:p>
+      <w:pPr>
+        <w:spacing w:after="0"/>
+        <w:rPr>
+          <w:rFonts w:ascii="Courier New" w:hAnsi="Courier New" w:cs="Courier New"/>
+        </w:rPr>
+      </w:pPr>
+      <w:r>
+        <w:rPr>
+          <w:rFonts w:ascii="Courier New" w:hAnsi="Courier New" w:cs="Courier New"/>
+          <w:lang w:val="en-US"/>
+        </w:rPr>
+        <w:t>if</w:t>
+      </w:r>
+      <w:r>
+        <w:rPr>
+          <w:rFonts w:ascii="Courier New" w:hAnsi="Courier New" w:cs="Courier New"/>
+        </w:rPr>
+        <w:t xml:space="preserve"> (</w:t>
+      </w:r>
+      <w:proofErr w:type="spellStart"/>
+      <w:r>
+        <w:rPr>
+          <w:rFonts w:ascii="Courier New" w:hAnsi="Courier New" w:cs="Courier New"/>
+          <w:lang w:val="en-US"/>
+        </w:rPr>
+        <w:t>inputFile</w:t>
+      </w:r>
+      <w:proofErr w:type="spellEnd"/>
+      <w:r>
+        <w:rPr>
+          <w:rFonts w:ascii="Courier New" w:hAnsi="Courier New" w:cs="Courier New"/>
+        </w:rPr>
+        <w:t>.</w:t>
+      </w:r>
+      <w:r>
+        <w:rPr>
+          <w:rFonts w:ascii="Courier New" w:hAnsi="Courier New" w:cs="Courier New"/>
+          <w:lang w:val="en-US"/>
+        </w:rPr>
+        <w:t>is</w:t>
+      </w:r>
+      <w:r>
+        <w:rPr>
+          <w:rFonts w:ascii="Courier New" w:hAnsi="Courier New" w:cs="Courier New"/>
+        </w:rPr>
+        <w:t>_</w:t>
+      </w:r>
+      <w:proofErr w:type="gramStart"/>
+      <w:r>
+        <w:rPr>
+          <w:rFonts w:ascii="Courier New" w:hAnsi="Courier New" w:cs="Courier New"/>
+          <w:lang w:val="en-US"/>
+        </w:rPr>
+        <w:t>open</w:t>
+      </w:r>
+      <w:r>
+        <w:rPr>
+          <w:rFonts w:ascii="Courier New" w:hAnsi="Courier New" w:cs="Courier New"/>
+        </w:rPr>
+        <w:t>(</w:t>
+      </w:r>
+      <w:proofErr w:type="gramEnd"/>
+      <w:r>
+        <w:rPr>
+          <w:rFonts w:ascii="Courier New" w:hAnsi="Courier New" w:cs="Courier New"/>
+        </w:rPr>
+        <w:t xml:space="preserve">)) </w:t>
+      </w:r>
+    </w:p>
+    <w:p>
+      <w:pPr>
+        <w:spacing w:after="0"/>
+        <w:rPr>
+          <w:rFonts w:ascii="Courier New" w:hAnsi="Courier New" w:cs="Courier New"/>
+          <w:lang w:val="en-US"/>
+        </w:rPr>
+      </w:pPr>
+      <w:r>
+        <w:rPr>
+          <w:rFonts w:ascii="Courier New" w:hAnsi="Courier New" w:cs="Courier New"/>
+          <w:lang w:val="en-US"/>
+        </w:rPr>
+        <w:t>{</w:t>
+      </w:r>
+    </w:p>
+    <w:p>
+      <w:pPr>
+        <w:spacing w:after="0"/>
+        <w:rPr>
+          <w:rFonts w:ascii="Courier New" w:hAnsi="Courier New" w:cs="Courier New"/>
+          <w:lang w:val="en-US"/>
+        </w:rPr>
+      </w:pPr>
+      <w:r>
+        <w:rPr>
+          <w:rFonts w:ascii="Courier New" w:hAnsi="Courier New" w:cs="Courier New"/>
+          <w:lang w:val="en-US"/>
+        </w:rPr>
+        <w:t xml:space="preserve">    while </w:t>
+      </w:r>
+      <w:proofErr w:type="gramStart"/>
+      <w:r>
+        <w:rPr>
+          <w:rFonts w:ascii="Courier New" w:hAnsi="Courier New" w:cs="Courier New"/>
+          <w:lang w:val="en-US"/>
+        </w:rPr>
+        <w:t>(!</w:t>
+      </w:r>
+      <w:proofErr w:type="spellStart"/>
+      <w:r>
+        <w:rPr>
+          <w:rFonts w:ascii="Courier New" w:hAnsi="Courier New" w:cs="Courier New"/>
+          <w:lang w:val="en-US"/>
+        </w:rPr>
+        <w:t>inputFile.eof</w:t>
+      </w:r>
+      <w:proofErr w:type="spellEnd"/>
+      <w:proofErr w:type="gramEnd"/>
+      <w:r>
+        <w:rPr>
+          <w:rFonts w:ascii="Courier New" w:hAnsi="Courier New" w:cs="Courier New"/>
+          <w:lang w:val="en-US"/>
+        </w:rPr>
+        <w:t>())</w:t>
+      </w:r>
+    </w:p>
+    <w:p>
+      <w:pPr>
+        <w:spacing w:after="0"/>
+        <w:rPr>
+          <w:rFonts w:ascii="Courier New" w:hAnsi="Courier New" w:cs="Courier New"/>
+          <w:lang w:val="en-US"/>
+        </w:rPr>
+      </w:pPr>
+      <w:r>
+        <w:rPr>
+          <w:rFonts w:ascii="Courier New" w:hAnsi="Courier New" w:cs="Courier New"/>
+          <w:lang w:val="en-US"/>
+        </w:rPr>
+        <w:t xml:space="preserve">    {</w:t>
+      </w:r>
+    </w:p>
+    <w:p>
+      <w:pPr>
+        <w:spacing w:after="0"/>
+        <w:rPr>
+          <w:rFonts w:ascii="Courier New" w:hAnsi="Courier New" w:cs="Courier New"/>
+          <w:lang w:val="en-US"/>
+        </w:rPr>
+      </w:pPr>
+      <w:r>
+        <w:rPr>
+          <w:rFonts w:ascii="Courier New" w:hAnsi="Courier New" w:cs="Courier New"/>
+          <w:lang w:val="en-US"/>
+        </w:rPr>
+        <w:t xml:space="preserve">        </w:t>
+      </w:r>
+      <w:proofErr w:type="spellStart"/>
+      <w:r>
+        <w:rPr>
+          <w:rFonts w:ascii="Courier New" w:hAnsi="Courier New" w:cs="Courier New"/>
+          <w:lang w:val="en-US"/>
+        </w:rPr>
+        <w:t>workIndex</w:t>
+      </w:r>
+      <w:proofErr w:type="spellEnd"/>
+      <w:r>
+        <w:rPr>
+          <w:rFonts w:ascii="Courier New" w:hAnsi="Courier New" w:cs="Courier New"/>
+          <w:lang w:val="en-US"/>
+        </w:rPr>
+        <w:t>++;</w:t>
+      </w:r>
+    </w:p>
+    <w:p>
+      <w:pPr>
+        <w:spacing w:after="0"/>
+        <w:rPr>
+          <w:rFonts w:ascii="Courier New" w:hAnsi="Courier New" w:cs="Courier New"/>
+          <w:lang w:val="en-US"/>
+        </w:rPr>
+      </w:pPr>
+    </w:p>
+    <w:p>
+      <w:pPr>
+        <w:spacing w:after="0"/>
+        <w:rPr>
+          <w:rFonts w:ascii="Courier New" w:hAnsi="Courier New" w:cs="Courier New"/>
+          <w:lang w:val="en-US"/>
+        </w:rPr>
+      </w:pPr>
+      <w:r>
+        <w:rPr>
+          <w:rFonts w:ascii="Courier New" w:hAnsi="Courier New" w:cs="Courier New"/>
+          <w:lang w:val="en-US"/>
+        </w:rPr>
+        <w:t xml:space="preserve">        string row;</w:t>
+      </w:r>
+    </w:p>
+    <w:p>
+      <w:pPr>
+        <w:spacing w:after="0"/>
+        <w:rPr>
+          <w:rFonts w:ascii="Courier New" w:hAnsi="Courier New" w:cs="Courier New"/>
+          <w:lang w:val="en-US"/>
+        </w:rPr>
+      </w:pPr>
+      <w:r>
+        <w:rPr>
+          <w:rFonts w:ascii="Courier New" w:hAnsi="Courier New" w:cs="Courier New"/>
+          <w:lang w:val="en-US"/>
+        </w:rPr>
+        <w:t xml:space="preserve">        </w:t>
+      </w:r>
+      <w:proofErr w:type="spellStart"/>
+      <w:proofErr w:type="gramStart"/>
+      <w:r>
+        <w:rPr>
+          <w:rFonts w:ascii="Courier New" w:hAnsi="Courier New" w:cs="Courier New"/>
+          <w:lang w:val="en-US"/>
+        </w:rPr>
+        <w:t>getline</w:t>
+      </w:r>
+      <w:proofErr w:type="spellEnd"/>
+      <w:r>
+        <w:rPr>
+          <w:rFonts w:ascii="Courier New" w:hAnsi="Courier New" w:cs="Courier New"/>
+          <w:lang w:val="en-US"/>
+        </w:rPr>
+        <w:t>(</w:t>
+      </w:r>
+      <w:proofErr w:type="spellStart"/>
+      <w:proofErr w:type="gramEnd"/>
+      <w:r>
+        <w:rPr>
+          <w:rFonts w:ascii="Courier New" w:hAnsi="Courier New" w:cs="Courier New"/>
+          <w:lang w:val="en-US"/>
+        </w:rPr>
+        <w:t>inputFile</w:t>
+      </w:r>
+      <w:proofErr w:type="spellEnd"/>
+      <w:r>
+        <w:rPr>
+          <w:rFonts w:ascii="Courier New" w:hAnsi="Courier New" w:cs="Courier New"/>
+          <w:lang w:val="en-US"/>
+        </w:rPr>
+        <w:t>, row);</w:t>
+      </w:r>
+    </w:p>
+    <w:p>
+      <w:pPr>
+        <w:spacing w:after="0"/>
+        <w:rPr>
+          <w:rFonts w:ascii="Courier New" w:hAnsi="Courier New" w:cs="Courier New"/>
+          <w:lang w:val="en-US"/>
+        </w:rPr>
+      </w:pPr>
+    </w:p>
+    <w:p>
+      <w:pPr>
+        <w:spacing w:after="0"/>
+        <w:rPr>
+          <w:rFonts w:ascii="Courier New" w:hAnsi="Courier New" w:cs="Courier New"/>
+          <w:lang w:val="en-US"/>
+        </w:rPr>
+      </w:pPr>
+      <w:r>
+        <w:rPr>
+          <w:rFonts w:ascii="Courier New" w:hAnsi="Courier New" w:cs="Courier New"/>
+          <w:lang w:val="en-US"/>
+        </w:rPr>
+        <w:t xml:space="preserve">      </w:t>
+      </w:r>
+      <w:r>
+        <w:rPr>
+          <w:rFonts w:ascii="Courier New" w:hAnsi="Courier New" w:cs="Courier New"/>
+          <w:lang w:val="en-US"/>
+        </w:rPr>
+        <w:t xml:space="preserve"> </w:t>
+      </w:r>
+      <w:r>
+        <w:rPr>
+          <w:rFonts w:ascii="Courier New" w:hAnsi="Courier New" w:cs="Courier New"/>
+          <w:lang w:val="en-US"/>
+        </w:rPr>
+        <w:t xml:space="preserve"> int </w:t>
+      </w:r>
+      <w:proofErr w:type="spellStart"/>
+      <w:r>
+        <w:rPr>
+          <w:rFonts w:ascii="Courier New" w:hAnsi="Courier New" w:cs="Courier New"/>
+          <w:lang w:val="en-US"/>
+        </w:rPr>
+        <w:t>minLength</w:t>
+      </w:r>
+      <w:proofErr w:type="spellEnd"/>
+      <w:r>
+        <w:rPr>
+          <w:rFonts w:ascii="Courier New" w:hAnsi="Courier New" w:cs="Courier New"/>
+          <w:lang w:val="en-US"/>
+        </w:rPr>
+        <w:t xml:space="preserve"> = </w:t>
+      </w:r>
+      <w:proofErr w:type="spellStart"/>
+      <w:r>
+        <w:rPr>
+          <w:rFonts w:ascii="Courier New" w:hAnsi="Courier New" w:cs="Courier New"/>
+          <w:lang w:val="en-US"/>
+        </w:rPr>
+        <w:t>ShortWordLength</w:t>
+      </w:r>
+      <w:proofErr w:type="spellEnd"/>
+      <w:r>
+        <w:rPr>
+          <w:rFonts w:ascii="Courier New" w:hAnsi="Courier New" w:cs="Courier New"/>
+          <w:lang w:val="en-US"/>
+        </w:rPr>
+        <w:t>(row);</w:t>
+      </w:r>
+    </w:p>
+    <w:p>
+      <w:pPr>
+        <w:spacing w:after="0"/>
+        <w:rPr>
+          <w:rFonts w:ascii="Courier New" w:hAnsi="Courier New" w:cs="Courier New"/>
+          <w:lang w:val="en-US"/>
+        </w:rPr>
+      </w:pPr>
+      <w:r>
+        <w:rPr>
+          <w:rFonts w:ascii="Courier New" w:hAnsi="Courier New" w:cs="Courier New"/>
+          <w:lang w:val="en-US"/>
+        </w:rPr>
+        <w:t xml:space="preserve">        if (</w:t>
+      </w:r>
+      <w:proofErr w:type="spellStart"/>
+      <w:r>
+        <w:rPr>
+          <w:rFonts w:ascii="Courier New" w:hAnsi="Courier New" w:cs="Courier New"/>
+          <w:lang w:val="en-US"/>
+        </w:rPr>
+        <w:t>minLength</w:t>
+      </w:r>
+      <w:proofErr w:type="spellEnd"/>
+      <w:r>
+        <w:rPr>
+          <w:rFonts w:ascii="Courier New" w:hAnsi="Courier New" w:cs="Courier New"/>
+          <w:lang w:val="en-US"/>
+        </w:rPr>
+        <w:t xml:space="preserve"> &lt; </w:t>
+      </w:r>
+      <w:proofErr w:type="spellStart"/>
+      <w:r>
+        <w:rPr>
+          <w:rFonts w:ascii="Courier New" w:hAnsi="Courier New" w:cs="Courier New"/>
+          <w:lang w:val="en-US"/>
+        </w:rPr>
+        <w:t>shortestWordLength</w:t>
+      </w:r>
+      <w:proofErr w:type="spellEnd"/>
+      <w:r>
+        <w:rPr>
+          <w:rFonts w:ascii="Courier New" w:hAnsi="Courier New" w:cs="Courier New"/>
+          <w:lang w:val="en-US"/>
+        </w:rPr>
+        <w:t>)</w:t>
+      </w:r>
+    </w:p>
+    <w:p>
+      <w:pPr>
+        <w:spacing w:after="0"/>
+        <w:rPr>
+          <w:rFonts w:ascii="Courier New" w:hAnsi="Courier New" w:cs="Courier New"/>
+          <w:lang w:val="en-US"/>
+        </w:rPr>
+      </w:pPr>
+      <w:r>
+        <w:rPr>
+          <w:rFonts w:ascii="Courier New" w:hAnsi="Courier New" w:cs="Courier New"/>
+          <w:lang w:val="en-US"/>
+        </w:rPr>
+        <w:t xml:space="preserve">        {</w:t>
+      </w:r>
+    </w:p>
+    <w:p>
+      <w:pPr>
+        <w:spacing w:after="0"/>
+        <w:rPr>
+          <w:rFonts w:ascii="Courier New" w:hAnsi="Courier New" w:cs="Courier New"/>
+          <w:lang w:val="en-US"/>
+        </w:rPr>
+      </w:pPr>
+      <w:r>
+        <w:rPr>
+          <w:rFonts w:ascii="Courier New" w:hAnsi="Courier New" w:cs="Courier New"/>
+          <w:lang w:val="en-US"/>
+        </w:rPr>
+        <w:t xml:space="preserve">            </w:t>
+      </w:r>
+      <w:proofErr w:type="spellStart"/>
+      <w:r>
+        <w:rPr>
+          <w:rFonts w:ascii="Courier New" w:hAnsi="Courier New" w:cs="Courier New"/>
+          <w:lang w:val="en-US"/>
+        </w:rPr>
+        <w:t>shortestWordIndex</w:t>
+      </w:r>
+      <w:proofErr w:type="spellEnd"/>
+      <w:r>
+        <w:rPr>
+          <w:rFonts w:ascii="Courier New" w:hAnsi="Courier New" w:cs="Courier New"/>
+          <w:lang w:val="en-US"/>
+        </w:rPr>
+        <w:t xml:space="preserve"> = </w:t>
+      </w:r>
+      <w:proofErr w:type="spellStart"/>
+      <w:r>
+        <w:rPr>
+          <w:rFonts w:ascii="Courier New" w:hAnsi="Courier New" w:cs="Courier New"/>
+          <w:lang w:val="en-US"/>
+        </w:rPr>
+        <w:t>workIndex</w:t>
+      </w:r>
+      <w:proofErr w:type="spellEnd"/>
+      <w:r>
+        <w:rPr>
+          <w:rFonts w:ascii="Courier New" w:hAnsi="Courier New" w:cs="Courier New"/>
+          <w:lang w:val="en-US"/>
+        </w:rPr>
+        <w:t>;</w:t>
+      </w:r>
+    </w:p>
+    <w:p>
+      <w:pPr>
+        <w:spacing w:after="0"/>
+        <w:rPr>
+          <w:rFonts w:ascii="Courier New" w:hAnsi="Courier New" w:cs="Courier New"/>
+          <w:lang w:val="en-US"/>
+        </w:rPr>
+      </w:pPr>
+      <w:r>
+        <w:rPr>
+          <w:rFonts w:ascii="Courier New" w:hAnsi="Courier New" w:cs="Courier New"/>
+          <w:lang w:val="en-US"/>
+        </w:rPr>
+        <w:t xml:space="preserve">            </w:t>
+      </w:r>
+      <w:proofErr w:type="spellStart"/>
+      <w:r>
+        <w:rPr>
+          <w:rFonts w:ascii="Courier New" w:hAnsi="Courier New" w:cs="Courier New"/>
+          <w:lang w:val="en-US"/>
+        </w:rPr>
+        <w:t>shortestWordLength</w:t>
+      </w:r>
+      <w:proofErr w:type="spellEnd"/>
+      <w:r>
+        <w:rPr>
+          <w:rFonts w:ascii="Courier New" w:hAnsi="Courier New" w:cs="Courier New"/>
+          <w:lang w:val="en-US"/>
+        </w:rPr>
+        <w:t xml:space="preserve"> = </w:t>
+      </w:r>
+      <w:proofErr w:type="spellStart"/>
+      <w:r>
+        <w:rPr>
+          <w:rFonts w:ascii="Courier New" w:hAnsi="Courier New" w:cs="Courier New"/>
+          <w:lang w:val="en-US"/>
+        </w:rPr>
+        <w:t>minLength</w:t>
+      </w:r>
+      <w:proofErr w:type="spellEnd"/>
+      <w:r>
+        <w:rPr>
+          <w:rFonts w:ascii="Courier New" w:hAnsi="Courier New" w:cs="Courier New"/>
+          <w:lang w:val="en-US"/>
+        </w:rPr>
+        <w:t>;</w:t>
+      </w:r>
+    </w:p>
+    <w:p>
+      <w:pPr>
+        <w:spacing w:after="0"/>
+        <w:rPr>
+          <w:rFonts w:ascii="Courier New" w:hAnsi="Courier New" w:cs="Courier New"/>
+          <w:lang w:val="en-US"/>
+        </w:rPr>
+      </w:pPr>
+      <w:r>
+        <w:rPr>
+          <w:rFonts w:ascii="Courier New" w:hAnsi="Courier New" w:cs="Courier New"/>
+          <w:lang w:val="en-US"/>
+        </w:rPr>
+        <w:t xml:space="preserve">        } </w:t>
+      </w:r>
+    </w:p>
+    <w:p>
+      <w:pPr>
+        <w:spacing w:after="0"/>
+        <w:rPr>
+          <w:rFonts w:ascii="Courier New" w:hAnsi="Courier New" w:cs="Courier New"/>
+          <w:lang w:val="en-US"/>
+        </w:rPr>
+      </w:pPr>
+    </w:p>
+    <w:p>
+      <w:pPr>
+        <w:spacing w:after="0"/>
+        <w:rPr>
+          <w:rFonts w:ascii="Courier New" w:hAnsi="Courier New" w:cs="Courier New"/>
+          <w:lang w:val="en-US"/>
+        </w:rPr>
+      </w:pPr>
+      <w:r>
+        <w:rPr>
+          <w:rFonts w:ascii="Courier New" w:hAnsi="Courier New" w:cs="Courier New"/>
+          <w:lang w:val="en-US"/>
+        </w:rPr>
+        <w:lastRenderedPageBreak/>
+        <w:t xml:space="preserve">        </w:t>
+      </w:r>
+      <w:proofErr w:type="spellStart"/>
+      <w:r>
+        <w:rPr>
+          <w:rFonts w:ascii="Courier New" w:hAnsi="Courier New" w:cs="Courier New"/>
+          <w:lang w:val="en-US"/>
+        </w:rPr>
+        <w:t>cout</w:t>
+      </w:r>
+      <w:proofErr w:type="spellEnd"/>
+      <w:r>
+        <w:rPr>
+          <w:rFonts w:ascii="Courier New" w:hAnsi="Courier New" w:cs="Courier New"/>
+          <w:lang w:val="en-US"/>
+        </w:rPr>
+        <w:t xml:space="preserve"> &lt;&lt; "row #" &lt;&lt; </w:t>
+      </w:r>
+      <w:proofErr w:type="spellStart"/>
+      <w:r>
+        <w:rPr>
+          <w:rFonts w:ascii="Courier New" w:hAnsi="Courier New" w:cs="Courier New"/>
+          <w:lang w:val="en-US"/>
+        </w:rPr>
+        <w:t>workIndex</w:t>
+      </w:r>
+      <w:proofErr w:type="spellEnd"/>
+      <w:r>
+        <w:rPr>
+          <w:rFonts w:ascii="Courier New" w:hAnsi="Courier New" w:cs="Courier New"/>
+          <w:lang w:val="en-US"/>
+        </w:rPr>
+        <w:t xml:space="preserve"> &lt;&lt; ": \"" &lt;&lt; row &lt;&lt; "\": " </w:t>
+      </w:r>
+    </w:p>
+    <w:p>
+      <w:pPr>
+        <w:spacing w:after="0"/>
+        <w:rPr>
+          <w:rFonts w:ascii="Courier New" w:hAnsi="Courier New" w:cs="Courier New"/>
+          <w:lang w:val="en-US"/>
+        </w:rPr>
+      </w:pPr>
+      <w:r>
+        <w:rPr>
+          <w:rFonts w:ascii="Courier New" w:hAnsi="Courier New" w:cs="Courier New"/>
+          <w:lang w:val="en-US"/>
+        </w:rPr>
+        <w:t xml:space="preserve">    </w:t>
+      </w:r>
+      <w:r>
+        <w:rPr>
+          <w:rFonts w:ascii="Courier New" w:hAnsi="Courier New" w:cs="Courier New"/>
+        </w:rPr>
+        <w:t xml:space="preserve">         </w:t>
+      </w:r>
+      <w:r>
+        <w:rPr>
+          <w:rFonts w:ascii="Courier New" w:hAnsi="Courier New" w:cs="Courier New"/>
+          <w:lang w:val="en-US"/>
+        </w:rPr>
+        <w:t xml:space="preserve">&lt;&lt; </w:t>
+      </w:r>
+      <w:proofErr w:type="spellStart"/>
+      <w:r>
+        <w:rPr>
+          <w:rFonts w:ascii="Courier New" w:hAnsi="Courier New" w:cs="Courier New"/>
+          <w:lang w:val="en-US"/>
+        </w:rPr>
+        <w:t>minLength</w:t>
+      </w:r>
+      <w:proofErr w:type="spellEnd"/>
+      <w:r>
+        <w:rPr>
+          <w:rFonts w:ascii="Courier New" w:hAnsi="Courier New" w:cs="Courier New"/>
+          <w:lang w:val="en-US"/>
+        </w:rPr>
+        <w:t xml:space="preserve"> &lt;&lt; </w:t>
+      </w:r>
+      <w:proofErr w:type="spellStart"/>
+      <w:r>
+        <w:rPr>
+          <w:rFonts w:ascii="Courier New" w:hAnsi="Courier New" w:cs="Courier New"/>
+          <w:lang w:val="en-US"/>
+        </w:rPr>
+        <w:t>endl</w:t>
+      </w:r>
+      <w:proofErr w:type="spellEnd"/>
+      <w:r>
+        <w:rPr>
+          <w:rFonts w:ascii="Courier New" w:hAnsi="Courier New" w:cs="Courier New"/>
+          <w:lang w:val="en-US"/>
+        </w:rPr>
+        <w:t>;</w:t>
+      </w:r>
+    </w:p>
+    <w:p>
+      <w:pPr>
+        <w:spacing w:after="0"/>
+        <w:rPr>
+          <w:rFonts w:ascii="Courier New" w:hAnsi="Courier New" w:cs="Courier New"/>
+          <w:lang w:val="en-US"/>
+        </w:rPr>
+      </w:pPr>
+      <w:r>
+        <w:rPr>
+          <w:rFonts w:ascii="Courier New" w:hAnsi="Courier New" w:cs="Courier New"/>
+          <w:lang w:val="en-US"/>
+        </w:rPr>
+        <w:t xml:space="preserve">    }</w:t>
+      </w:r>
+    </w:p>
+    <w:p>
+      <w:pPr>
+        <w:spacing w:after="0"/>
+        <w:rPr>
+          <w:rFonts w:ascii="Courier New" w:hAnsi="Courier New" w:cs="Courier New"/>
+          <w:lang w:val="en-US"/>
+        </w:rPr>
+      </w:pPr>
+      <w:r>
+        <w:rPr>
+          <w:rFonts w:ascii="Courier New" w:hAnsi="Courier New" w:cs="Courier New"/>
+          <w:lang w:val="en-US"/>
+        </w:rPr>
+        <w:t xml:space="preserve">    </w:t>
+      </w:r>
+      <w:r>
+        <w:rPr>
+          <w:rFonts w:ascii="Courier New" w:hAnsi="Courier New" w:cs="Courier New"/>
+          <w:lang w:val="en-US"/>
+        </w:rPr>
+        <w:t>//the next code will be here</w:t>
+      </w:r>
+    </w:p>
+    <w:p>
+      <w:pPr>
+        <w:spacing w:after="0"/>
+        <w:rPr>
+          <w:rFonts w:ascii="Courier New" w:hAnsi="Courier New" w:cs="Courier New"/>
+          <w:lang w:val="en-US"/>
+        </w:rPr>
+      </w:pPr>
+      <w:r>
+        <w:rPr>
+          <w:rFonts w:ascii="Courier New" w:hAnsi="Courier New" w:cs="Courier New"/>
+          <w:lang w:val="en-US"/>
+        </w:rPr>
+        <w:t>}</w:t>
+      </w:r>
+    </w:p>
+    <w:p>
+      <w:pPr>
+        <w:spacing w:after="0"/>
+        <w:rPr>
+          <w:rFonts w:ascii="Courier New" w:hAnsi="Courier New" w:cs="Courier New"/>
+          <w:lang w:val="en-US"/>
+        </w:rPr>
+      </w:pPr>
+      <w:r>
+        <w:rPr>
+          <w:rFonts w:ascii="Courier New" w:hAnsi="Courier New" w:cs="Courier New"/>
+          <w:lang w:val="en-US"/>
+        </w:rPr>
+        <w:t xml:space="preserve">else </w:t>
+      </w:r>
+    </w:p>
+    <w:p>
+      <w:pPr>
+        <w:spacing w:after="0"/>
+        <w:rPr>
+          <w:rFonts w:ascii="Courier New" w:hAnsi="Courier New" w:cs="Courier New"/>
+          <w:lang w:val="en-US"/>
+        </w:rPr>
+      </w:pPr>
+      <w:r>
+        <w:rPr>
+          <w:rFonts w:ascii="Courier New" w:hAnsi="Courier New" w:cs="Courier New"/>
+          <w:lang w:val="en-US"/>
+        </w:rPr>
+        <w:t>{</w:t>
+      </w:r>
+    </w:p>
+    <w:p>
+      <w:pPr>
+        <w:spacing w:after="0"/>
+        <w:rPr>
+          <w:rFonts w:ascii="Courier New" w:hAnsi="Courier New" w:cs="Courier New"/>
+          <w:lang w:val="en-US"/>
+        </w:rPr>
+      </w:pPr>
+      <w:r>
+        <w:rPr>
+          <w:rFonts w:ascii="Courier New" w:hAnsi="Courier New" w:cs="Courier New"/>
+          <w:lang w:val="en-US"/>
+        </w:rPr>
+        <w:t xml:space="preserve">    </w:t>
+      </w:r>
+      <w:proofErr w:type="spellStart"/>
+      <w:r>
+        <w:rPr>
+          <w:rFonts w:ascii="Courier New" w:hAnsi="Courier New" w:cs="Courier New"/>
+          <w:lang w:val="en-US"/>
+        </w:rPr>
+        <w:t>cout</w:t>
+      </w:r>
+      <w:proofErr w:type="spellEnd"/>
+      <w:r>
+        <w:rPr>
+          <w:rFonts w:ascii="Courier New" w:hAnsi="Courier New" w:cs="Courier New"/>
+          <w:lang w:val="en-US"/>
+        </w:rPr>
+        <w:t xml:space="preserve"> &lt;&lt; "Error: the file is not open!!!" &lt;&lt; </w:t>
+      </w:r>
+      <w:proofErr w:type="spellStart"/>
+      <w:r>
+        <w:rPr>
+          <w:rFonts w:ascii="Courier New" w:hAnsi="Courier New" w:cs="Courier New"/>
+          <w:lang w:val="en-US"/>
+        </w:rPr>
+        <w:t>endl</w:t>
+      </w:r>
+      <w:proofErr w:type="spellEnd"/>
+      <w:r>
+        <w:rPr>
+          <w:rFonts w:ascii="Courier New" w:hAnsi="Courier New" w:cs="Courier New"/>
+          <w:lang w:val="en-US"/>
+        </w:rPr>
+        <w:t xml:space="preserve"> &lt;&lt; </w:t>
+      </w:r>
+      <w:proofErr w:type="spellStart"/>
+      <w:r>
+        <w:rPr>
+          <w:rFonts w:ascii="Courier New" w:hAnsi="Courier New" w:cs="Courier New"/>
+          <w:lang w:val="en-US"/>
+        </w:rPr>
+        <w:t>endl</w:t>
+      </w:r>
+      <w:proofErr w:type="spellEnd"/>
+    </w:p>
+    <w:p>
+      <w:pPr>
+        <w:spacing w:after="0"/>
+        <w:rPr>
+          <w:rFonts w:ascii="Courier New" w:hAnsi="Courier New" w:cs="Courier New"/>
+          <w:lang w:val="en-US"/>
+        </w:rPr>
+      </w:pPr>
+      <w:r>
+        <w:rPr>
+          <w:rFonts w:ascii="Courier New" w:hAnsi="Courier New" w:cs="Courier New"/>
+          <w:lang w:val="en-US"/>
+        </w:rPr>
+        <w:t xml:space="preserve">        </w:t>
+      </w:r>
+      <w:r>
+        <w:rPr>
+          <w:rFonts w:ascii="Courier New" w:hAnsi="Courier New" w:cs="Courier New"/>
+          <w:lang w:val="en-US"/>
+        </w:rPr>
+        <w:t xml:space="preserve"> </w:t>
+      </w:r>
+      <w:r>
+        <w:rPr>
+          <w:rFonts w:ascii="Courier New" w:hAnsi="Courier New" w:cs="Courier New"/>
+          <w:lang w:val="en-US"/>
+        </w:rPr>
+        <w:t>&lt;&lt; "Please, check does Work files\\F1.txt exist"</w:t>
+      </w:r>
+    </w:p>
+    <w:p>
+      <w:pPr>
+        <w:spacing w:after="0"/>
+        <w:rPr>
+          <w:rFonts w:ascii="Courier New" w:hAnsi="Courier New" w:cs="Courier New"/>
+          <w:lang w:val="en-US"/>
+        </w:rPr>
+      </w:pPr>
+      <w:r>
+        <w:rPr>
+          <w:rFonts w:ascii="Courier New" w:hAnsi="Courier New" w:cs="Courier New"/>
+          <w:lang w:val="en-US"/>
+        </w:rPr>
+        <w:t xml:space="preserve">        </w:t>
+      </w:r>
+      <w:r>
+        <w:rPr>
+          <w:rFonts w:ascii="Courier New" w:hAnsi="Courier New" w:cs="Courier New"/>
+          <w:lang w:val="en-US"/>
+        </w:rPr>
+        <w:t xml:space="preserve"> </w:t>
+      </w:r>
+      <w:r>
+        <w:rPr>
+          <w:rFonts w:ascii="Courier New" w:hAnsi="Courier New" w:cs="Courier New"/>
+          <w:lang w:val="en-US"/>
+        </w:rPr>
+        <w:t xml:space="preserve">&lt;&lt; </w:t>
+      </w:r>
+      <w:proofErr w:type="spellStart"/>
+      <w:r>
+        <w:rPr>
+          <w:rFonts w:ascii="Courier New" w:hAnsi="Courier New" w:cs="Courier New"/>
+          <w:lang w:val="en-US"/>
+        </w:rPr>
+        <w:t>endl</w:t>
+      </w:r>
+      <w:proofErr w:type="spellEnd"/>
+      <w:r>
+        <w:rPr>
+          <w:rFonts w:ascii="Courier New" w:hAnsi="Courier New" w:cs="Courier New"/>
+          <w:lang w:val="en-US"/>
+        </w:rPr>
+        <w:t>;</w:t>
+      </w:r>
+    </w:p>
+    <w:p>
+      <w:pPr>
+        <w:spacing w:after="0"/>
+        <w:rPr>
+          <w:rFonts w:ascii="Courier New" w:hAnsi="Courier New" w:cs="Courier New"/>
+          <w:lang w:val="en-US"/>
+        </w:rPr>
+      </w:pPr>
+      <w:r>
+        <w:rPr>
+          <w:rFonts w:ascii="Courier New" w:hAnsi="Courier New" w:cs="Courier New"/>
+          <w:lang w:val="en-US"/>
+        </w:rPr>
+        <w:t xml:space="preserve">    }</w:t>
+      </w:r>
+    </w:p>
+    <w:p>
+      <w:pPr>
+        <w:spacing w:after="0"/>
+        <w:rPr>
+          <w:rFonts w:ascii="Courier New" w:hAnsi="Courier New" w:cs="Courier New"/>
+          <w:lang w:val="en-US"/>
+        </w:rPr>
+      </w:pPr>
+    </w:p>
+    <w:p>
+      <w:pPr>
+        <w:jc w:val="both"/>
+        <w:rPr>
+          <w:rFonts w:ascii="Times New Roman" w:hAnsi="Times New Roman" w:cs="Times New Roman"/>
+          <w:sz w:val="24"/>
+          <w:szCs w:val="24"/>
+        </w:rPr>
+      </w:pPr>
+      <w:r>
+        <w:rPr>
+          <w:rFonts w:ascii="Times New Roman" w:hAnsi="Times New Roman" w:cs="Times New Roman"/>
+          <w:sz w:val="24"/>
+          <w:szCs w:val="24"/>
+        </w:rPr>
+        <w:t xml:space="preserve">Для того, чтобы находить длину самого короткого слова в строке, была реализована функция </w:t>
+      </w:r>
+      <w:proofErr w:type="spellStart"/>
+      <w:r>
+        <w:rPr>
+          <w:rFonts w:ascii="Times New Roman" w:hAnsi="Times New Roman" w:cs="Times New Roman"/>
+          <w:sz w:val="24"/>
+          <w:szCs w:val="24"/>
+          <w:lang w:val="en-US"/>
+        </w:rPr>
+        <w:t>ShortWordLength</w:t>
+      </w:r>
+      <w:proofErr w:type="spellEnd"/>
+      <w:r>
+        <w:rPr>
+          <w:rFonts w:ascii="Times New Roman" w:hAnsi="Times New Roman" w:cs="Times New Roman"/>
+          <w:sz w:val="24"/>
+          <w:szCs w:val="24"/>
+        </w:rPr>
+        <w:t xml:space="preserve">, которая в качестве аргумента принимает строку, которую нужно проанализировать. Поскольку знаки препинания, пробелы и другие спецсимволы не являются частью слов, необходимо проверить, является ли текущий символ символом слова. За это отвечает реализованная функция </w:t>
+      </w:r>
+      <w:proofErr w:type="spellStart"/>
+      <w:r>
+        <w:rPr>
+          <w:rFonts w:ascii="Times New Roman" w:hAnsi="Times New Roman" w:cs="Times New Roman"/>
+          <w:sz w:val="24"/>
+          <w:szCs w:val="24"/>
+          <w:lang w:val="en-US"/>
+        </w:rPr>
+        <w:t>IsWordLetter</w:t>
+      </w:r>
+      <w:proofErr w:type="spellEnd"/>
+      <w:r>
+        <w:rPr>
+          <w:rFonts w:ascii="Times New Roman" w:hAnsi="Times New Roman" w:cs="Times New Roman"/>
+          <w:sz w:val="24"/>
+          <w:szCs w:val="24"/>
+        </w:rPr>
+        <w:t xml:space="preserve">, которая возвращает значение типа </w:t>
+      </w:r>
+      <w:r>
+        <w:rPr>
+          <w:rFonts w:ascii="Times New Roman" w:hAnsi="Times New Roman" w:cs="Times New Roman"/>
+          <w:sz w:val="24"/>
+          <w:szCs w:val="24"/>
+          <w:lang w:val="en-US"/>
+        </w:rPr>
+        <w:t>bool</w:t>
+      </w:r>
+      <w:r>
+        <w:rPr>
+          <w:rFonts w:ascii="Times New Roman" w:hAnsi="Times New Roman" w:cs="Times New Roman"/>
+          <w:sz w:val="24"/>
+          <w:szCs w:val="24"/>
+        </w:rPr>
+        <w:t xml:space="preserve"> (</w:t>
+      </w:r>
+      <w:r>
+        <w:rPr>
+          <w:rFonts w:ascii="Times New Roman" w:hAnsi="Times New Roman" w:cs="Times New Roman"/>
+          <w:sz w:val="24"/>
+          <w:szCs w:val="24"/>
+          <w:lang w:val="en-US"/>
+        </w:rPr>
+        <w:t>true</w:t>
+      </w:r>
+      <w:r>
+        <w:rPr>
+          <w:rFonts w:ascii="Times New Roman" w:hAnsi="Times New Roman" w:cs="Times New Roman"/>
+          <w:sz w:val="24"/>
+          <w:szCs w:val="24"/>
+        </w:rPr>
+        <w:t xml:space="preserve"> </w:t>
+      </w:r>
+      <w:r>
+        <w:rPr>
+          <w:rFonts w:ascii="Times New Roman" w:hAnsi="Times New Roman" w:cs="Times New Roman"/>
+          <w:sz w:val="24"/>
+          <w:szCs w:val="24"/>
+        </w:rPr>
+        <w:t xml:space="preserve">– является буквой, </w:t>
+      </w:r>
+      <w:r>
+        <w:rPr>
+          <w:rFonts w:ascii="Times New Roman" w:hAnsi="Times New Roman" w:cs="Times New Roman"/>
+          <w:sz w:val="24"/>
+          <w:szCs w:val="24"/>
+          <w:lang w:val="en-US"/>
+        </w:rPr>
+        <w:t>false</w:t>
+      </w:r>
+      <w:r>
+        <w:rPr>
+          <w:rFonts w:ascii="Times New Roman" w:hAnsi="Times New Roman" w:cs="Times New Roman"/>
+          <w:sz w:val="24"/>
+          <w:szCs w:val="24"/>
+        </w:rPr>
+        <w:t xml:space="preserve"> – не является буквой)</w:t>
+      </w:r>
+      <w:r>
+        <w:rPr>
+          <w:rFonts w:ascii="Times New Roman" w:hAnsi="Times New Roman" w:cs="Times New Roman"/>
+          <w:sz w:val="24"/>
+          <w:szCs w:val="24"/>
+        </w:rPr>
+        <w:t>.</w:t>
+      </w:r>
+    </w:p>
+    <w:p>
+      <w:pPr>
+        <w:spacing w:after="0"/>
+        <w:jc w:val="both"/>
+        <w:rPr>
+          <w:rFonts w:ascii="Courier New" w:hAnsi="Courier New" w:cs="Courier New"/>
+          <w:lang w:val="en-US"/>
+        </w:rPr>
+      </w:pPr>
+      <w:r>
+        <w:rPr>
+          <w:rFonts w:ascii="Courier New" w:hAnsi="Courier New" w:cs="Courier New"/>
+          <w:lang w:val="en-US"/>
+        </w:rPr>
+        <w:t xml:space="preserve">bool </w:t>
+      </w:r>
+      <w:proofErr w:type="spellStart"/>
+      <w:proofErr w:type="gramStart"/>
+      <w:r>
+        <w:rPr>
+          <w:rFonts w:ascii="Courier New" w:hAnsi="Courier New" w:cs="Courier New"/>
+          <w:lang w:val="en-US"/>
+        </w:rPr>
+        <w:t>IsWordLetter</w:t>
+      </w:r>
+      <w:proofErr w:type="spellEnd"/>
+      <w:r>
+        <w:rPr>
+          <w:rFonts w:ascii="Courier New" w:hAnsi="Courier New" w:cs="Courier New"/>
+          <w:lang w:val="en-US"/>
+        </w:rPr>
+        <w:t>(</w:t>
+      </w:r>
+      <w:proofErr w:type="gramEnd"/>
+      <w:r>
+        <w:rPr>
+          <w:rFonts w:ascii="Courier New" w:hAnsi="Courier New" w:cs="Courier New"/>
+          <w:lang w:val="en-US"/>
+        </w:rPr>
+        <w:t>char x)</w:t>
+      </w:r>
+    </w:p>
+    <w:p>
+      <w:pPr>
+        <w:spacing w:after="0"/>
+        <w:jc w:val="both"/>
+        <w:rPr>
+          <w:rFonts w:ascii="Courier New" w:hAnsi="Courier New" w:cs="Courier New"/>
+          <w:lang w:val="en-US"/>
+        </w:rPr>
+      </w:pPr>
+      <w:r>
+        <w:rPr>
+          <w:rFonts w:ascii="Courier New" w:hAnsi="Courier New" w:cs="Courier New"/>
+          <w:lang w:val="en-US"/>
+        </w:rPr>
+        <w:t>{</w:t>
+      </w:r>
+    </w:p>
+    <w:p>
+      <w:pPr>
+        <w:spacing w:after="0"/>
+        <w:jc w:val="both"/>
+        <w:rPr>
+          <w:rFonts w:ascii="Courier New" w:hAnsi="Courier New" w:cs="Courier New"/>
+          <w:lang w:val="en-US"/>
+        </w:rPr>
+      </w:pPr>
+      <w:r>
+        <w:rPr>
+          <w:rFonts w:ascii="Courier New" w:hAnsi="Courier New" w:cs="Courier New"/>
+          <w:lang w:val="en-US"/>
+        </w:rPr>
+        <w:t xml:space="preserve">    return (</w:t>
+      </w:r>
+      <w:proofErr w:type="spellStart"/>
+      <w:r>
+        <w:rPr>
+          <w:rFonts w:ascii="Courier New" w:hAnsi="Courier New" w:cs="Courier New"/>
+          <w:lang w:val="en-US"/>
+        </w:rPr>
+        <w:t>toupper</w:t>
+      </w:r>
+      <w:proofErr w:type="spellEnd"/>
+      <w:r>
+        <w:rPr>
+          <w:rFonts w:ascii="Courier New" w:hAnsi="Courier New" w:cs="Courier New"/>
+          <w:lang w:val="en-US"/>
+        </w:rPr>
+        <w:t>(x</w:t>
+      </w:r>
+      <w:proofErr w:type="gramStart"/>
+      <w:r>
+        <w:rPr>
+          <w:rFonts w:ascii="Courier New" w:hAnsi="Courier New" w:cs="Courier New"/>
+          <w:lang w:val="en-US"/>
+        </w:rPr>
+        <w:t>) !</w:t>
+      </w:r>
+      <w:proofErr w:type="gramEnd"/>
+      <w:r>
+        <w:rPr>
+          <w:rFonts w:ascii="Courier New" w:hAnsi="Courier New" w:cs="Courier New"/>
+          <w:lang w:val="en-US"/>
+        </w:rPr>
+        <w:t xml:space="preserve">= </w:t>
+      </w:r>
+      <w:proofErr w:type="spellStart"/>
+      <w:r>
+        <w:rPr>
+          <w:rFonts w:ascii="Courier New" w:hAnsi="Courier New" w:cs="Courier New"/>
+          <w:lang w:val="en-US"/>
+        </w:rPr>
+        <w:t>tolower</w:t>
+      </w:r>
+      <w:proofErr w:type="spellEnd"/>
+      <w:r>
+        <w:rPr>
+          <w:rFonts w:ascii="Courier New" w:hAnsi="Courier New" w:cs="Courier New"/>
+          <w:lang w:val="en-US"/>
+        </w:rPr>
+        <w:t>(x))</w:t>
+      </w:r>
+      <w:r>
+        <w:rPr>
+          <w:rFonts w:ascii="Courier New" w:hAnsi="Courier New" w:cs="Courier New"/>
+          <w:lang w:val="en-US"/>
+        </w:rPr>
+        <w:t>;</w:t>
+      </w:r>
+    </w:p>
+    <w:p>
+      <w:pPr>
+        <w:spacing w:after="0"/>
+        <w:jc w:val="both"/>
+        <w:rPr>
+          <w:rFonts w:ascii="Courier New" w:hAnsi="Courier New" w:cs="Courier New"/>
+          <w:lang w:val="en-US"/>
+        </w:rPr>
+      </w:pPr>
+      <w:r>
+        <w:rPr>
+          <w:rFonts w:ascii="Courier New" w:hAnsi="Courier New" w:cs="Courier New"/>
+          <w:lang w:val="en-US"/>
+        </w:rPr>
+        <w:t>}</w:t>
+      </w:r>
+    </w:p>
+    <w:p>
+      <w:pPr>
+        <w:spacing w:after="0"/>
+        <w:jc w:val="both"/>
+        <w:rPr>
+          <w:rFonts w:ascii="Courier New" w:hAnsi="Courier New" w:cs="Courier New"/>
+          <w:lang w:val="en-US"/>
+        </w:rPr>
+      </w:pPr>
+    </w:p>
+    <w:p>
+      <w:pPr>
+        <w:spacing w:after="0"/>
+        <w:jc w:val="both"/>
+        <w:rPr>
+          <w:rFonts w:ascii="Courier New" w:hAnsi="Courier New" w:cs="Courier New"/>
+          <w:lang w:val="en-US"/>
+        </w:rPr>
+      </w:pPr>
+      <w:r>
+        <w:rPr>
+          <w:rFonts w:ascii="Courier New" w:hAnsi="Courier New" w:cs="Courier New"/>
+          <w:lang w:val="en-US"/>
+        </w:rPr>
+        <w:t xml:space="preserve">int </w:t>
+      </w:r>
+      <w:proofErr w:type="spellStart"/>
+      <w:proofErr w:type="gramStart"/>
+      <w:r>
+        <w:rPr>
+          <w:rFonts w:ascii="Courier New" w:hAnsi="Courier New" w:cs="Courier New"/>
+          <w:lang w:val="en-US"/>
+        </w:rPr>
+        <w:t>ShortWordLength</w:t>
+      </w:r>
+      <w:proofErr w:type="spellEnd"/>
+      <w:r>
+        <w:rPr>
+          <w:rFonts w:ascii="Courier New" w:hAnsi="Courier New" w:cs="Courier New"/>
+          <w:lang w:val="en-US"/>
+        </w:rPr>
+        <w:t>(</w:t>
+      </w:r>
+      <w:proofErr w:type="gramEnd"/>
+      <w:r>
+        <w:rPr>
+          <w:rFonts w:ascii="Courier New" w:hAnsi="Courier New" w:cs="Courier New"/>
+          <w:lang w:val="en-US"/>
+        </w:rPr>
+        <w:t xml:space="preserve">string expression) </w:t>
+      </w:r>
+    </w:p>
+    <w:p>
+      <w:pPr>
+        <w:spacing w:after="0"/>
+        <w:jc w:val="both"/>
+        <w:rPr>
+          <w:rFonts w:ascii="Courier New" w:hAnsi="Courier New" w:cs="Courier New"/>
+          <w:lang w:val="en-US"/>
+        </w:rPr>
+      </w:pPr>
+      <w:r>
+        <w:rPr>
+          <w:rFonts w:ascii="Courier New" w:hAnsi="Courier New" w:cs="Courier New"/>
+          <w:lang w:val="en-US"/>
+        </w:rPr>
+        <w:t>{</w:t>
+      </w:r>
+    </w:p>
+    <w:p>
+      <w:pPr>
+        <w:spacing w:after="0"/>
+        <w:jc w:val="both"/>
+        <w:rPr>
+          <w:rFonts w:ascii="Courier New" w:hAnsi="Courier New" w:cs="Courier New"/>
+          <w:lang w:val="en-US"/>
+        </w:rPr>
+      </w:pPr>
+      <w:r>
+        <w:rPr>
+          <w:rFonts w:ascii="Courier New" w:hAnsi="Courier New" w:cs="Courier New"/>
+          <w:lang w:val="en-US"/>
+        </w:rPr>
+        <w:t xml:space="preserve">    int </w:t>
+      </w:r>
+    </w:p>
+    <w:p>
+      <w:pPr>
+        <w:spacing w:after="0"/>
+        <w:jc w:val="both"/>
+        <w:rPr>
+          <w:rFonts w:ascii="Courier New" w:hAnsi="Courier New" w:cs="Courier New"/>
+          <w:lang w:val="en-US"/>
+        </w:rPr>
+      </w:pPr>
+      <w:r>
+        <w:rPr>
+          <w:rFonts w:ascii="Courier New" w:hAnsi="Courier New" w:cs="Courier New"/>
+          <w:lang w:val="en-US"/>
+        </w:rPr>
+        <w:t xml:space="preserve">        </w:t>
+      </w:r>
+      <w:proofErr w:type="spellStart"/>
+      <w:r>
+        <w:rPr>
+          <w:rFonts w:ascii="Courier New" w:hAnsi="Courier New" w:cs="Courier New"/>
+          <w:lang w:val="en-US"/>
+        </w:rPr>
+        <w:t>wordLength</w:t>
+      </w:r>
+      <w:proofErr w:type="spellEnd"/>
+      <w:r>
+        <w:rPr>
+          <w:rFonts w:ascii="Courier New" w:hAnsi="Courier New" w:cs="Courier New"/>
+          <w:lang w:val="en-US"/>
+        </w:rPr>
+        <w:t xml:space="preserve"> = 0, </w:t>
+      </w:r>
+    </w:p>
+    <w:p>
+      <w:pPr>
+        <w:spacing w:after="0"/>
+        <w:jc w:val="both"/>
+        <w:rPr>
+          <w:rFonts w:ascii="Courier New" w:hAnsi="Courier New" w:cs="Courier New"/>
+          <w:lang w:val="en-US"/>
+        </w:rPr>
+      </w:pPr>
+      <w:r>
+        <w:rPr>
+          <w:rFonts w:ascii="Courier New" w:hAnsi="Courier New" w:cs="Courier New"/>
+          <w:lang w:val="en-US"/>
+        </w:rPr>
+        <w:t xml:space="preserve">        </w:t>
+      </w:r>
+      <w:proofErr w:type="spellStart"/>
+      <w:r>
+        <w:rPr>
+          <w:rFonts w:ascii="Courier New" w:hAnsi="Courier New" w:cs="Courier New"/>
+          <w:lang w:val="en-US"/>
+        </w:rPr>
+        <w:t>shortWordLength</w:t>
+      </w:r>
+      <w:proofErr w:type="spellEnd"/>
+      <w:r>
+        <w:rPr>
+          <w:rFonts w:ascii="Courier New" w:hAnsi="Courier New" w:cs="Courier New"/>
+          <w:lang w:val="en-US"/>
+        </w:rPr>
+        <w:t xml:space="preserve"> = INT_MAX;</w:t>
+      </w:r>
+    </w:p>
+    <w:p>
+      <w:pPr>
+        <w:spacing w:after="0"/>
+        <w:jc w:val="both"/>
+        <w:rPr>
+          <w:rFonts w:ascii="Courier New" w:hAnsi="Courier New" w:cs="Courier New"/>
+          <w:lang w:val="en-US"/>
+        </w:rPr>
+      </w:pPr>
+    </w:p>
+    <w:p>
+      <w:pPr>
+        <w:spacing w:after="0"/>
+        <w:jc w:val="both"/>
+        <w:rPr>
+          <w:rFonts w:ascii="Courier New" w:hAnsi="Courier New" w:cs="Courier New"/>
+          <w:lang w:val="en-US"/>
+        </w:rPr>
+      </w:pPr>
+      <w:r>
+        <w:rPr>
+          <w:rFonts w:ascii="Courier New" w:hAnsi="Courier New" w:cs="Courier New"/>
+          <w:lang w:val="en-US"/>
+        </w:rPr>
+        <w:t xml:space="preserve">    for (int </w:t>
+      </w:r>
+      <w:proofErr w:type="spellStart"/>
+      <w:r>
+        <w:rPr>
+          <w:rFonts w:ascii="Courier New" w:hAnsi="Courier New" w:cs="Courier New"/>
+          <w:lang w:val="en-US"/>
+        </w:rPr>
+        <w:t>i</w:t>
+      </w:r>
+      <w:proofErr w:type="spellEnd"/>
+      <w:r>
+        <w:rPr>
+          <w:rFonts w:ascii="Courier New" w:hAnsi="Courier New" w:cs="Courier New"/>
+          <w:lang w:val="en-US"/>
+        </w:rPr>
+        <w:t xml:space="preserve"> = 0; </w:t>
+      </w:r>
+      <w:proofErr w:type="spellStart"/>
+      <w:r>
+        <w:rPr>
+          <w:rFonts w:ascii="Courier New" w:hAnsi="Courier New" w:cs="Courier New"/>
+          <w:lang w:val="en-US"/>
+        </w:rPr>
+        <w:t>i</w:t>
+      </w:r>
+      <w:proofErr w:type="spellEnd"/>
+      <w:r>
+        <w:rPr>
+          <w:rFonts w:ascii="Courier New" w:hAnsi="Courier New" w:cs="Courier New"/>
+          <w:lang w:val="en-US"/>
+        </w:rPr>
+        <w:t xml:space="preserve"> &lt; </w:t>
+      </w:r>
+      <w:proofErr w:type="spellStart"/>
+      <w:proofErr w:type="gramStart"/>
+      <w:r>
+        <w:rPr>
+          <w:rFonts w:ascii="Courier New" w:hAnsi="Courier New" w:cs="Courier New"/>
+          <w:lang w:val="en-US"/>
+        </w:rPr>
+        <w:t>expression.length</w:t>
+      </w:r>
+      <w:proofErr w:type="spellEnd"/>
+      <w:proofErr w:type="gramEnd"/>
+      <w:r>
+        <w:rPr>
+          <w:rFonts w:ascii="Courier New" w:hAnsi="Courier New" w:cs="Courier New"/>
+          <w:lang w:val="en-US"/>
+        </w:rPr>
+        <w:t xml:space="preserve">(); </w:t>
+      </w:r>
+      <w:proofErr w:type="spellStart"/>
+      <w:r>
+        <w:rPr>
+          <w:rFonts w:ascii="Courier New" w:hAnsi="Courier New" w:cs="Courier New"/>
+          <w:lang w:val="en-US"/>
+        </w:rPr>
+        <w:t>i</w:t>
+      </w:r>
+      <w:proofErr w:type="spellEnd"/>
+      <w:r>
+        <w:rPr>
+          <w:rFonts w:ascii="Courier New" w:hAnsi="Courier New" w:cs="Courier New"/>
+          <w:lang w:val="en-US"/>
+        </w:rPr>
+        <w:t>++)</w:t>
+      </w:r>
+    </w:p>
+    <w:p>
+      <w:pPr>
+        <w:spacing w:after="0"/>
+        <w:jc w:val="both"/>
+        <w:rPr>
+          <w:rFonts w:ascii="Courier New" w:hAnsi="Courier New" w:cs="Courier New"/>
+          <w:lang w:val="en-US"/>
+        </w:rPr>
+      </w:pPr>
+      <w:r>
+        <w:rPr>
+          <w:rFonts w:ascii="Courier New" w:hAnsi="Courier New" w:cs="Courier New"/>
+          <w:lang w:val="en-US"/>
+        </w:rPr>
+        <w:t xml:space="preserve">    {</w:t>
+      </w:r>
+    </w:p>
+    <w:p>
+      <w:pPr>
+        <w:spacing w:after="0"/>
+        <w:jc w:val="both"/>
+        <w:rPr>
+          <w:rFonts w:ascii="Courier New" w:hAnsi="Courier New" w:cs="Courier New"/>
+          <w:lang w:val="en-US"/>
+        </w:rPr>
+      </w:pPr>
+      <w:r>
+        <w:rPr>
+          <w:rFonts w:ascii="Courier New" w:hAnsi="Courier New" w:cs="Courier New"/>
+          <w:lang w:val="en-US"/>
+        </w:rPr>
+        <w:t xml:space="preserve">        if (</w:t>
+      </w:r>
+      <w:proofErr w:type="spellStart"/>
+      <w:r>
+        <w:rPr>
+          <w:rFonts w:ascii="Courier New" w:hAnsi="Courier New" w:cs="Courier New"/>
+          <w:lang w:val="en-US"/>
+        </w:rPr>
+        <w:t>IsWordLetter</w:t>
+      </w:r>
+      <w:proofErr w:type="spellEnd"/>
+      <w:r>
+        <w:rPr>
+          <w:rFonts w:ascii="Courier New" w:hAnsi="Courier New" w:cs="Courier New"/>
+          <w:lang w:val="en-US"/>
+        </w:rPr>
+        <w:t>(expression[</w:t>
+      </w:r>
+      <w:proofErr w:type="spellStart"/>
+      <w:r>
+        <w:rPr>
+          <w:rFonts w:ascii="Courier New" w:hAnsi="Courier New" w:cs="Courier New"/>
+          <w:lang w:val="en-US"/>
+        </w:rPr>
+        <w:t>i</w:t>
+      </w:r>
+      <w:proofErr w:type="spellEnd"/>
+      <w:r>
+        <w:rPr>
+          <w:rFonts w:ascii="Courier New" w:hAnsi="Courier New" w:cs="Courier New"/>
+          <w:lang w:val="en-US"/>
+        </w:rPr>
+        <w:t xml:space="preserve">])) </w:t>
+      </w:r>
+    </w:p>
+    <w:p>
+      <w:pPr>
+        <w:spacing w:after="0"/>
+        <w:jc w:val="both"/>
+        <w:rPr>
+          <w:rFonts w:ascii="Courier New" w:hAnsi="Courier New" w:cs="Courier New"/>
+          <w:lang w:val="en-US"/>
+        </w:rPr>
+      </w:pPr>
+      <w:r>
+        <w:rPr>
+          <w:rFonts w:ascii="Courier New" w:hAnsi="Courier New" w:cs="Courier New"/>
+          <w:lang w:val="en-US"/>
+        </w:rPr>
+        <w:t xml:space="preserve">            </w:t>
+      </w:r>
+      <w:proofErr w:type="spellStart"/>
+      <w:r>
+        <w:rPr>
+          <w:rFonts w:ascii="Courier New" w:hAnsi="Courier New" w:cs="Courier New"/>
+          <w:lang w:val="en-US"/>
+        </w:rPr>
+        <w:t>wordLength</w:t>
+      </w:r>
+      <w:proofErr w:type="spellEnd"/>
+      <w:r>
+        <w:rPr>
+          <w:rFonts w:ascii="Courier New" w:hAnsi="Courier New" w:cs="Courier New"/>
+          <w:lang w:val="en-US"/>
+        </w:rPr>
+        <w:t>++;</w:t>
+      </w:r>
+    </w:p>
+    <w:p>
+      <w:pPr>
+        <w:spacing w:after="0"/>
+        <w:jc w:val="both"/>
+        <w:rPr>
+          <w:rFonts w:ascii="Courier New" w:hAnsi="Courier New" w:cs="Courier New"/>
+          <w:lang w:val="en-US"/>
+        </w:rPr>
+      </w:pPr>
+      <w:r>
+        <w:rPr>
+          <w:rFonts w:ascii="Courier New" w:hAnsi="Courier New" w:cs="Courier New"/>
+          <w:lang w:val="en-US"/>
+        </w:rPr>
+        <w:t xml:space="preserve">        else </w:t>
+      </w:r>
+    </w:p>
+    <w:p>
+      <w:pPr>
+        <w:spacing w:after="0"/>
+        <w:jc w:val="both"/>
+        <w:rPr>
+          <w:rFonts w:ascii="Courier New" w:hAnsi="Courier New" w:cs="Courier New"/>
+          <w:lang w:val="en-US"/>
+        </w:rPr>
+      </w:pPr>
+      <w:r>
+        <w:rPr>
+          <w:rFonts w:ascii="Courier New" w:hAnsi="Courier New" w:cs="Courier New"/>
+          <w:lang w:val="en-US"/>
+        </w:rPr>
+        <w:t xml:space="preserve">        {</w:t>
+      </w:r>
+    </w:p>
+    <w:p>
+      <w:pPr>
+        <w:spacing w:after="0"/>
+        <w:jc w:val="both"/>
+        <w:rPr>
+          <w:rFonts w:ascii="Courier New" w:hAnsi="Courier New" w:cs="Courier New"/>
+        </w:rPr>
+      </w:pPr>
+      <w:r>
+        <w:rPr>
+          <w:rFonts w:ascii="Courier New" w:hAnsi="Courier New" w:cs="Courier New"/>
+          <w:lang w:val="en-US"/>
+        </w:rPr>
+        <w:t xml:space="preserve">            if ((</w:t>
+      </w:r>
+      <w:proofErr w:type="spellStart"/>
+      <w:r>
+        <w:rPr>
+          <w:rFonts w:ascii="Courier New" w:hAnsi="Courier New" w:cs="Courier New"/>
+          <w:lang w:val="en-US"/>
+        </w:rPr>
+        <w:t>wordLength</w:t>
+      </w:r>
+      <w:proofErr w:type="spellEnd"/>
+      <w:r>
+        <w:rPr>
+          <w:rFonts w:ascii="Courier New" w:hAnsi="Courier New" w:cs="Courier New"/>
+          <w:lang w:val="en-US"/>
+        </w:rPr>
+        <w:t xml:space="preserve"> &lt; </w:t>
+      </w:r>
+      <w:proofErr w:type="spellStart"/>
+      <w:r>
+        <w:rPr>
+          <w:rFonts w:ascii="Courier New" w:hAnsi="Courier New" w:cs="Courier New"/>
+          <w:lang w:val="en-US"/>
+        </w:rPr>
+        <w:t>shortWordLength</w:t>
+      </w:r>
+      <w:proofErr w:type="spellEnd"/>
+      <w:r>
+        <w:rPr>
+          <w:rFonts w:ascii="Courier New" w:hAnsi="Courier New" w:cs="Courier New"/>
+          <w:lang w:val="en-US"/>
+        </w:rPr>
+        <w:t>) &amp;&amp; (</w:t>
+      </w:r>
+      <w:proofErr w:type="spellStart"/>
+      <w:proofErr w:type="gramStart"/>
+      <w:r>
+        <w:rPr>
+          <w:rFonts w:ascii="Courier New" w:hAnsi="Courier New" w:cs="Courier New"/>
+          <w:lang w:val="en-US"/>
+        </w:rPr>
+        <w:t>wordLength</w:t>
+      </w:r>
+      <w:proofErr w:type="spellEnd"/>
+      <w:r>
+        <w:rPr>
+          <w:rFonts w:ascii="Courier New" w:hAnsi="Courier New" w:cs="Courier New"/>
+          <w:lang w:val="en-US"/>
+        </w:rPr>
+        <w:t xml:space="preserve"> !</w:t>
+      </w:r>
+      <w:proofErr w:type="gramEnd"/>
+      <w:r>
+        <w:rPr>
+          <w:rFonts w:ascii="Courier New" w:hAnsi="Courier New" w:cs="Courier New"/>
+          <w:lang w:val="en-US"/>
+        </w:rPr>
+        <w:t xml:space="preserve">= </w:t>
+      </w:r>
+      <w:r>
+        <w:rPr>
+          <w:rFonts w:ascii="Courier New" w:hAnsi="Courier New" w:cs="Courier New"/>
+        </w:rPr>
+        <w:t>0))</w:t>
+      </w:r>
+    </w:p>
+    <w:p>
+      <w:pPr>
+        <w:spacing w:after="0"/>
+        <w:jc w:val="both"/>
+        <w:rPr>
+          <w:rFonts w:ascii="Courier New" w:hAnsi="Courier New" w:cs="Courier New"/>
+        </w:rPr>
+      </w:pPr>
+      <w:r>
+        <w:rPr>
+          <w:rFonts w:ascii="Courier New" w:hAnsi="Courier New" w:cs="Courier New"/>
+        </w:rPr>
+        <w:t xml:space="preserve">                </w:t>
+      </w:r>
+      <w:proofErr w:type="spellStart"/>
+      <w:r>
+        <w:rPr>
+          <w:rFonts w:ascii="Courier New" w:hAnsi="Courier New" w:cs="Courier New"/>
+        </w:rPr>
+        <w:t>shortWordLength</w:t>
+      </w:r>
+      <w:proofErr w:type="spellEnd"/>
+      <w:r>
+        <w:rPr>
+          <w:rFonts w:ascii="Courier New" w:hAnsi="Courier New" w:cs="Courier New"/>
+        </w:rPr>
+        <w:t xml:space="preserve"> = </w:t>
+      </w:r>
+      <w:proofErr w:type="spellStart"/>
+      <w:r>
+        <w:rPr>
+          <w:rFonts w:ascii="Courier New" w:hAnsi="Courier New" w:cs="Courier New"/>
+        </w:rPr>
+        <w:t>wordLength</w:t>
+      </w:r>
+      <w:proofErr w:type="spellEnd"/>
+      <w:r>
+        <w:rPr>
+          <w:rFonts w:ascii="Courier New" w:hAnsi="Courier New" w:cs="Courier New"/>
+        </w:rPr>
+        <w:t>;</w:t>
+      </w:r>
+    </w:p>
+    <w:p>
+      <w:pPr>
+        <w:spacing w:after="0"/>
+        <w:jc w:val="both"/>
+        <w:rPr>
+          <w:rFonts w:ascii="Courier New" w:hAnsi="Courier New" w:cs="Courier New"/>
+        </w:rPr>
+      </w:pPr>
+    </w:p>
+    <w:p>
+      <w:pPr>
+        <w:spacing w:after="0"/>
+        <w:jc w:val="both"/>
+        <w:rPr>
+          <w:rFonts w:ascii="Courier New" w:hAnsi="Courier New" w:cs="Courier New"/>
+        </w:rPr>
+      </w:pPr>
+      <w:r>
+        <w:rPr>
+          <w:rFonts w:ascii="Courier New" w:hAnsi="Courier New" w:cs="Courier New"/>
+        </w:rPr>
+        <w:t xml:space="preserve">            </w:t>
+      </w:r>
+      <w:proofErr w:type="spellStart"/>
+      <w:r>
+        <w:rPr>
+          <w:rFonts w:ascii="Courier New" w:hAnsi="Courier New" w:cs="Courier New"/>
+        </w:rPr>
+        <w:t>wordLength</w:t>
+      </w:r>
+      <w:proofErr w:type="spellEnd"/>
+      <w:r>
+        <w:rPr>
+          <w:rFonts w:ascii="Courier New" w:hAnsi="Courier New" w:cs="Courier New"/>
+        </w:rPr>
+        <w:t xml:space="preserve"> = 0;</w:t>
+      </w:r>
+    </w:p>
+    <w:p>
+      <w:pPr>
+        <w:spacing w:after="0"/>
+        <w:jc w:val="both"/>
+        <w:rPr>
+          <w:rFonts w:ascii="Courier New" w:hAnsi="Courier New" w:cs="Courier New"/>
+        </w:rPr>
+      </w:pPr>
+      <w:r>
+        <w:rPr>
+          <w:rFonts w:ascii="Courier New" w:hAnsi="Courier New" w:cs="Courier New"/>
+        </w:rPr>
+        <w:t xml:space="preserve">        }</w:t>
+      </w:r>
+    </w:p>
+    <w:p>
+      <w:pPr>
+        <w:spacing w:after="0"/>
+        <w:jc w:val="both"/>
+        <w:rPr>
+          <w:rFonts w:ascii="Courier New" w:hAnsi="Courier New" w:cs="Courier New"/>
+        </w:rPr>
+      </w:pPr>
+      <w:r>
+        <w:rPr>
+          <w:rFonts w:ascii="Courier New" w:hAnsi="Courier New" w:cs="Courier New"/>
+        </w:rPr>
+        <w:t xml:space="preserve">    }</w:t>
+      </w:r>
+    </w:p>
+    <w:p>
+      <w:pPr>
+        <w:spacing w:after="0"/>
+        <w:jc w:val="both"/>
+        <w:rPr>
+          <w:rFonts w:ascii="Courier New" w:hAnsi="Courier New" w:cs="Courier New"/>
+        </w:rPr>
+      </w:pPr>
+    </w:p>
+    <w:p>
+      <w:pPr>
+        <w:spacing w:after="0"/>
+        <w:jc w:val="both"/>
+        <w:rPr>
+          <w:rFonts w:ascii="Courier New" w:hAnsi="Courier New" w:cs="Courier New"/>
+        </w:rPr>
+      </w:pPr>
+      <w:r>
+        <w:rPr>
+          <w:rFonts w:ascii="Courier New" w:hAnsi="Courier New" w:cs="Courier New"/>
+        </w:rPr>
+        <w:t xml:space="preserve">    </w:t>
+      </w:r>
+      <w:proofErr w:type="spellStart"/>
+      <w:r>
+        <w:rPr>
+          <w:rFonts w:ascii="Courier New" w:hAnsi="Courier New" w:cs="Courier New"/>
+        </w:rPr>
+        <w:t>return</w:t>
+      </w:r>
+      <w:proofErr w:type="spellEnd"/>
+      <w:r>
+        <w:rPr>
+          <w:rFonts w:ascii="Courier New" w:hAnsi="Courier New" w:cs="Courier New"/>
+        </w:rPr>
+        <w:t xml:space="preserve"> </w:t>
+      </w:r>
+      <w:proofErr w:type="spellStart"/>
+      <w:r>
+        <w:rPr>
+          <w:rFonts w:ascii="Courier New" w:hAnsi="Courier New" w:cs="Courier New"/>
+        </w:rPr>
+        <w:t>shortWordLength</w:t>
+      </w:r>
+      <w:proofErr w:type="spellEnd"/>
+      <w:r>
+        <w:rPr>
+          <w:rFonts w:ascii="Courier New" w:hAnsi="Courier New" w:cs="Courier New"/>
+        </w:rPr>
+        <w:t>;</w:t>
+      </w:r>
+    </w:p>
+    <w:p>
+      <w:pPr>
+        <w:spacing w:after="0"/>
+        <w:jc w:val="both"/>
+        <w:rPr>
+          <w:rFonts w:ascii="Courier New" w:hAnsi="Courier New" w:cs="Courier New"/>
+        </w:rPr>
+      </w:pPr>
+      <w:r>
+        <w:rPr>
+          <w:rFonts w:ascii="Courier New" w:hAnsi="Courier New" w:cs="Courier New"/>
+        </w:rPr>
+        <w:t>}</w:t>
+      </w:r>
+    </w:p>
+    <w:p>
+      <w:pPr>
+        <w:spacing w:after="0"/>
+        <w:jc w:val="both"/>
+        <w:rPr>
+          <w:rFonts w:ascii="Courier New" w:hAnsi="Courier New" w:cs="Courier New"/>
+        </w:rPr>
+      </w:pPr>
+    </w:p>
+    <w:p>
+      <w:pPr>
+        <w:rPr>
+          <w:rFonts w:ascii="Times New Roman" w:hAnsi="Times New Roman" w:cs="Times New Roman"/>
+          <w:sz w:val="24"/>
+          <w:szCs w:val="24"/>
+        </w:rPr>
+      </w:pPr>
+    </w:p>
+    <w:p>
+      <w:pPr>
+        <w:jc w:val="both"/>
+        <w:rPr>
+          <w:rFonts w:ascii="Times New Roman" w:hAnsi="Times New Roman" w:cs="Times New Roman"/>
+          <w:sz w:val="24"/>
+          <w:szCs w:val="24"/>
+        </w:rPr>
+      </w:pPr>
+      <w:r>
+        <w:rPr>
+          <w:rFonts w:ascii="Times New Roman" w:hAnsi="Times New Roman" w:cs="Times New Roman"/>
+          <w:sz w:val="24"/>
+          <w:szCs w:val="24"/>
+        </w:rPr>
+        <w:t xml:space="preserve">После того, как программа полностью прошла по файлу, необходимо вернуться в начало файла и обнулить переменную, отвечающую за рабочий индекс строки (номер строки, с </w:t>
+      </w:r>
+      <w:r>
+        <w:rPr>
+          <w:rFonts w:ascii="Times New Roman" w:hAnsi="Times New Roman" w:cs="Times New Roman"/>
+          <w:sz w:val="24"/>
+          <w:szCs w:val="24"/>
+        </w:rPr>
+        <w:lastRenderedPageBreak/>
+        <w:t xml:space="preserve">которой происходит работа на текущей итерации). За возврат в начальное положение, отвечает функция </w:t>
+      </w:r>
+      <w:proofErr w:type="spellStart"/>
+      <w:r>
+        <w:rPr>
+          <w:rFonts w:ascii="Times New Roman" w:hAnsi="Times New Roman" w:cs="Times New Roman"/>
+          <w:sz w:val="24"/>
+          <w:szCs w:val="24"/>
+          <w:lang w:val="en-US"/>
+        </w:rPr>
+        <w:t>seekq</w:t>
+      </w:r>
+      <w:proofErr w:type="spellEnd"/>
+      <w:r>
+        <w:rPr>
+          <w:rFonts w:ascii="Times New Roman" w:hAnsi="Times New Roman" w:cs="Times New Roman"/>
+          <w:sz w:val="24"/>
+          <w:szCs w:val="24"/>
+        </w:rPr>
+        <w:t xml:space="preserve">, которая отвечает за то, в какую позицию перенести чтение файла (в начало, в </w:t>
+      </w:r>
+      <w:r>
+        <w:rPr>
+          <w:rFonts w:ascii="Times New Roman" w:hAnsi="Times New Roman" w:cs="Times New Roman"/>
+          <w:sz w:val="24"/>
+          <w:szCs w:val="24"/>
+          <w:lang w:val="en-US"/>
+        </w:rPr>
+        <w:t>n</w:t>
+      </w:r>
+      <w:r>
+        <w:rPr>
+          <w:rFonts w:ascii="Times New Roman" w:hAnsi="Times New Roman" w:cs="Times New Roman"/>
+          <w:sz w:val="24"/>
+          <w:szCs w:val="24"/>
+        </w:rPr>
+        <w:t>-</w:t>
+      </w:r>
+      <w:r>
+        <w:rPr>
+          <w:rFonts w:ascii="Times New Roman" w:hAnsi="Times New Roman" w:cs="Times New Roman"/>
+          <w:sz w:val="24"/>
+          <w:szCs w:val="24"/>
+        </w:rPr>
+        <w:t>й байт или в конец файла)</w:t>
+      </w:r>
+    </w:p>
+    <w:p>
+      <w:pPr>
+        <w:spacing w:after="0"/>
+        <w:rPr>
+          <w:rFonts w:ascii="Courier New" w:hAnsi="Courier New" w:cs="Courier New"/>
+        </w:rPr>
+      </w:pPr>
+      <w:proofErr w:type="spellStart"/>
+      <w:r>
+        <w:rPr>
+          <w:rFonts w:ascii="Courier New" w:hAnsi="Courier New" w:cs="Courier New"/>
+          <w:lang w:val="en-US"/>
+        </w:rPr>
+        <w:t>workIndex</w:t>
+      </w:r>
+      <w:proofErr w:type="spellEnd"/>
+      <w:r>
+        <w:rPr>
+          <w:rFonts w:ascii="Courier New" w:hAnsi="Courier New" w:cs="Courier New"/>
+        </w:rPr>
+        <w:t xml:space="preserve"> = 0;</w:t>
+      </w:r>
+    </w:p>
+    <w:p>
+      <w:pPr>
+        <w:spacing w:after="0"/>
+        <w:rPr>
+          <w:rFonts w:ascii="Courier New" w:hAnsi="Courier New" w:cs="Courier New"/>
+          <w:lang w:val="en-US"/>
+        </w:rPr>
+      </w:pPr>
+      <w:proofErr w:type="spellStart"/>
+      <w:r>
+        <w:rPr>
+          <w:rFonts w:ascii="Courier New" w:hAnsi="Courier New" w:cs="Courier New"/>
+          <w:lang w:val="en-US"/>
+        </w:rPr>
+        <w:t>inputFile.seekg</w:t>
+      </w:r>
+      <w:proofErr w:type="spellEnd"/>
+      <w:r>
+        <w:rPr>
+          <w:rFonts w:ascii="Courier New" w:hAnsi="Courier New" w:cs="Courier New"/>
+          <w:lang w:val="en-US"/>
+        </w:rPr>
+        <w:t>(</w:t>
+      </w:r>
+      <w:proofErr w:type="spellStart"/>
+      <w:r>
+        <w:rPr>
+          <w:rFonts w:ascii="Courier New" w:hAnsi="Courier New" w:cs="Courier New"/>
+          <w:lang w:val="en-US"/>
+        </w:rPr>
+        <w:t>ios_</w:t>
+      </w:r>
+      <w:proofErr w:type="gramStart"/>
+      <w:r>
+        <w:rPr>
+          <w:rFonts w:ascii="Courier New" w:hAnsi="Courier New" w:cs="Courier New"/>
+          <w:lang w:val="en-US"/>
+        </w:rPr>
+        <w:t>base</w:t>
+      </w:r>
+      <w:proofErr w:type="spellEnd"/>
+      <w:r>
+        <w:rPr>
+          <w:rFonts w:ascii="Courier New" w:hAnsi="Courier New" w:cs="Courier New"/>
+          <w:lang w:val="en-US"/>
+        </w:rPr>
+        <w:t>::</w:t>
+      </w:r>
+      <w:proofErr w:type="gramEnd"/>
+      <w:r>
+        <w:rPr>
+          <w:rFonts w:ascii="Courier New" w:hAnsi="Courier New" w:cs="Courier New"/>
+          <w:lang w:val="en-US"/>
+        </w:rPr>
+        <w:t>beg);</w:t>
+      </w:r>
+    </w:p>
+    <w:p>
+      <w:pPr>
+        <w:spacing w:after="0"/>
+        <w:rPr>
+          <w:rFonts w:ascii="Courier New" w:hAnsi="Courier New" w:cs="Courier New"/>
+          <w:lang w:val="en-US"/>
+        </w:rPr>
+      </w:pPr>
+    </w:p>
+    <w:p>
+      <w:pPr>
+        <w:jc w:val="both"/>
+        <w:rPr>
+          <w:rFonts w:ascii="Times New Roman" w:hAnsi="Times New Roman" w:cs="Times New Roman"/>
+          <w:sz w:val="24"/>
+          <w:szCs w:val="24"/>
+        </w:rPr>
+      </w:pPr>
+      <w:r>
+        <w:rPr>
+          <w:rFonts w:ascii="Times New Roman" w:hAnsi="Times New Roman" w:cs="Times New Roman"/>
+          <w:sz w:val="24"/>
+          <w:szCs w:val="24"/>
+        </w:rPr>
+        <w:t>Теперь программа снова проходит через каждую строку, но сравнивает текущей индекс</w:t>
+      </w:r>
+      <w:r>
+        <w:rPr>
+          <w:rFonts w:ascii="Times New Roman" w:hAnsi="Times New Roman" w:cs="Times New Roman"/>
+          <w:sz w:val="24"/>
+          <w:szCs w:val="24"/>
+        </w:rPr>
+        <w:t xml:space="preserve"> с индексом строки с самым коротким словом (если индекс слова равен таковому, то он не выводится в файл </w:t>
+      </w:r>
+      <w:r>
+        <w:rPr>
+          <w:rFonts w:ascii="Times New Roman" w:hAnsi="Times New Roman" w:cs="Times New Roman"/>
+          <w:sz w:val="24"/>
+          <w:szCs w:val="24"/>
+          <w:lang w:val="en-US"/>
+        </w:rPr>
+        <w:t>F</w:t>
+      </w:r>
+      <w:r>
+        <w:rPr>
+          <w:rFonts w:ascii="Times New Roman" w:hAnsi="Times New Roman" w:cs="Times New Roman"/>
+          <w:sz w:val="24"/>
+          <w:szCs w:val="24"/>
+        </w:rPr>
+        <w:t xml:space="preserve">2). </w:t>
+      </w:r>
+      <w:r>
+        <w:rPr>
+          <w:rFonts w:ascii="Times New Roman" w:hAnsi="Times New Roman" w:cs="Times New Roman"/>
+          <w:sz w:val="24"/>
+          <w:szCs w:val="24"/>
+        </w:rPr>
+        <w:t xml:space="preserve">Вывод в файл </w:t>
+      </w:r>
+      <w:r>
+        <w:rPr>
+          <w:rFonts w:ascii="Times New Roman" w:hAnsi="Times New Roman" w:cs="Times New Roman"/>
+          <w:sz w:val="24"/>
+          <w:szCs w:val="24"/>
+          <w:lang w:val="en-US"/>
+        </w:rPr>
+        <w:t>F</w:t>
+      </w:r>
+      <w:r>
+        <w:rPr>
+          <w:rFonts w:ascii="Times New Roman" w:hAnsi="Times New Roman" w:cs="Times New Roman"/>
+          <w:sz w:val="24"/>
+          <w:szCs w:val="24"/>
+        </w:rPr>
+        <w:t xml:space="preserve">2 – </w:t>
+      </w:r>
+      <w:r>
+        <w:rPr>
+          <w:rFonts w:ascii="Times New Roman" w:hAnsi="Times New Roman" w:cs="Times New Roman"/>
+          <w:sz w:val="24"/>
+          <w:szCs w:val="24"/>
+        </w:rPr>
+        <w:t xml:space="preserve">построчный, как и чтение из </w:t>
+      </w:r>
+      <w:r>
+        <w:rPr>
+          <w:rFonts w:ascii="Times New Roman" w:hAnsi="Times New Roman" w:cs="Times New Roman"/>
+          <w:sz w:val="24"/>
+          <w:szCs w:val="24"/>
+          <w:lang w:val="en-US"/>
+        </w:rPr>
+        <w:t>F</w:t>
+      </w:r>
+      <w:r>
+        <w:rPr>
+          <w:rFonts w:ascii="Times New Roman" w:hAnsi="Times New Roman" w:cs="Times New Roman"/>
+          <w:sz w:val="24"/>
+          <w:szCs w:val="24"/>
+        </w:rPr>
+        <w:t>1.</w:t>
+      </w:r>
+    </w:p>
+    <w:p>
+      <w:pPr>
+        <w:spacing w:after="0"/>
+        <w:jc w:val="both"/>
+        <w:rPr>
+          <w:rFonts w:ascii="Courier New" w:hAnsi="Courier New" w:cs="Courier New"/>
+          <w:lang w:val="en-US"/>
+        </w:rPr>
+      </w:pPr>
+      <w:r>
+        <w:rPr>
+          <w:rFonts w:ascii="Courier New" w:hAnsi="Courier New" w:cs="Courier New"/>
+          <w:lang w:val="en-US"/>
+        </w:rPr>
+        <w:t xml:space="preserve">while </w:t>
+      </w:r>
+      <w:proofErr w:type="gramStart"/>
+      <w:r>
+        <w:rPr>
+          <w:rFonts w:ascii="Courier New" w:hAnsi="Courier New" w:cs="Courier New"/>
+          <w:lang w:val="en-US"/>
+        </w:rPr>
+        <w:t>(!</w:t>
+      </w:r>
+      <w:proofErr w:type="spellStart"/>
+      <w:r>
+        <w:rPr>
+          <w:rFonts w:ascii="Courier New" w:hAnsi="Courier New" w:cs="Courier New"/>
+          <w:lang w:val="en-US"/>
+        </w:rPr>
+        <w:t>inputFile.eof</w:t>
+      </w:r>
+      <w:proofErr w:type="spellEnd"/>
+      <w:proofErr w:type="gramEnd"/>
+      <w:r>
+        <w:rPr>
+          <w:rFonts w:ascii="Courier New" w:hAnsi="Courier New" w:cs="Courier New"/>
+          <w:lang w:val="en-US"/>
+        </w:rPr>
+        <w:t>())</w:t>
+      </w:r>
+    </w:p>
+    <w:p>
+      <w:pPr>
+        <w:spacing w:after="0"/>
+        <w:jc w:val="both"/>
+        <w:rPr>
+          <w:rFonts w:ascii="Courier New" w:hAnsi="Courier New" w:cs="Courier New"/>
+          <w:lang w:val="en-US"/>
+        </w:rPr>
+      </w:pPr>
+      <w:r>
+        <w:rPr>
+          <w:rFonts w:ascii="Courier New" w:hAnsi="Courier New" w:cs="Courier New"/>
+          <w:lang w:val="en-US"/>
+        </w:rPr>
+        <w:t>{</w:t>
+      </w:r>
+    </w:p>
+    <w:p>
+      <w:pPr>
+        <w:spacing w:after="0"/>
+        <w:jc w:val="both"/>
+        <w:rPr>
+          <w:rFonts w:ascii="Courier New" w:hAnsi="Courier New" w:cs="Courier New"/>
+          <w:lang w:val="en-US"/>
+        </w:rPr>
+      </w:pPr>
+      <w:r>
+        <w:rPr>
+          <w:rFonts w:ascii="Courier New" w:hAnsi="Courier New" w:cs="Courier New"/>
+          <w:lang w:val="en-US"/>
+        </w:rPr>
+        <w:t xml:space="preserve">    </w:t>
+      </w:r>
+      <w:proofErr w:type="spellStart"/>
+      <w:r>
+        <w:rPr>
+          <w:rFonts w:ascii="Courier New" w:hAnsi="Courier New" w:cs="Courier New"/>
+          <w:lang w:val="en-US"/>
+        </w:rPr>
+        <w:t>workIndex</w:t>
+      </w:r>
+      <w:proofErr w:type="spellEnd"/>
+      <w:r>
+        <w:rPr>
+          <w:rFonts w:ascii="Courier New" w:hAnsi="Courier New" w:cs="Courier New"/>
+          <w:lang w:val="en-US"/>
+        </w:rPr>
+        <w:t>++;</w:t>
+      </w:r>
+    </w:p>
+    <w:p>
+      <w:pPr>
+        <w:spacing w:after="0"/>
+        <w:jc w:val="both"/>
+        <w:rPr>
+          <w:rFonts w:ascii="Courier New" w:hAnsi="Courier New" w:cs="Courier New"/>
+          <w:lang w:val="en-US"/>
+        </w:rPr>
+      </w:pPr>
+    </w:p>
+    <w:p>
+      <w:pPr>
+        <w:spacing w:after="0"/>
+        <w:jc w:val="both"/>
+        <w:rPr>
+          <w:rFonts w:ascii="Courier New" w:hAnsi="Courier New" w:cs="Courier New"/>
+          <w:lang w:val="en-US"/>
+        </w:rPr>
+      </w:pPr>
+      <w:r>
+        <w:rPr>
+          <w:rFonts w:ascii="Courier New" w:hAnsi="Courier New" w:cs="Courier New"/>
+          <w:lang w:val="en-US"/>
+        </w:rPr>
+        <w:t xml:space="preserve">    string row;</w:t>
+      </w:r>
+    </w:p>
+    <w:p>
+      <w:pPr>
+        <w:spacing w:after="0"/>
+        <w:jc w:val="both"/>
+        <w:rPr>
+          <w:rFonts w:ascii="Courier New" w:hAnsi="Courier New" w:cs="Courier New"/>
+          <w:lang w:val="en-US"/>
+        </w:rPr>
+      </w:pPr>
+      <w:r>
+        <w:rPr>
+          <w:rFonts w:ascii="Courier New" w:hAnsi="Courier New" w:cs="Courier New"/>
+          <w:lang w:val="en-US"/>
+        </w:rPr>
+        <w:t xml:space="preserve">    </w:t>
+      </w:r>
+      <w:proofErr w:type="spellStart"/>
+      <w:proofErr w:type="gramStart"/>
+      <w:r>
+        <w:rPr>
+          <w:rFonts w:ascii="Courier New" w:hAnsi="Courier New" w:cs="Courier New"/>
+          <w:lang w:val="en-US"/>
+        </w:rPr>
+        <w:t>getline</w:t>
+      </w:r>
+      <w:proofErr w:type="spellEnd"/>
+      <w:r>
+        <w:rPr>
+          <w:rFonts w:ascii="Courier New" w:hAnsi="Courier New" w:cs="Courier New"/>
+          <w:lang w:val="en-US"/>
+        </w:rPr>
+        <w:t>(</w:t>
+      </w:r>
+      <w:proofErr w:type="spellStart"/>
+      <w:proofErr w:type="gramEnd"/>
+      <w:r>
+        <w:rPr>
+          <w:rFonts w:ascii="Courier New" w:hAnsi="Courier New" w:cs="Courier New"/>
+          <w:lang w:val="en-US"/>
+        </w:rPr>
+        <w:t>inputFile</w:t>
+      </w:r>
+      <w:proofErr w:type="spellEnd"/>
+      <w:r>
+        <w:rPr>
+          <w:rFonts w:ascii="Courier New" w:hAnsi="Courier New" w:cs="Courier New"/>
+          <w:lang w:val="en-US"/>
+        </w:rPr>
+        <w:t>, row);</w:t>
+      </w:r>
+    </w:p>
+    <w:p>
+      <w:pPr>
+        <w:spacing w:after="0"/>
+        <w:jc w:val="both"/>
+        <w:rPr>
+          <w:rFonts w:ascii="Courier New" w:hAnsi="Courier New" w:cs="Courier New"/>
+          <w:lang w:val="en-US"/>
+        </w:rPr>
+      </w:pPr>
+    </w:p>
+    <w:p>
+      <w:pPr>
+        <w:spacing w:after="0"/>
+        <w:jc w:val="both"/>
+        <w:rPr>
+          <w:rFonts w:ascii="Courier New" w:hAnsi="Courier New" w:cs="Courier New"/>
+          <w:lang w:val="en-US"/>
+        </w:rPr>
+      </w:pPr>
+      <w:r>
+        <w:rPr>
+          <w:rFonts w:ascii="Courier New" w:hAnsi="Courier New" w:cs="Courier New"/>
+          <w:lang w:val="en-US"/>
+        </w:rPr>
+        <w:t xml:space="preserve">    if (</w:t>
+      </w:r>
+      <w:proofErr w:type="spellStart"/>
+      <w:proofErr w:type="gramStart"/>
+      <w:r>
+        <w:rPr>
+          <w:rFonts w:ascii="Courier New" w:hAnsi="Courier New" w:cs="Courier New"/>
+          <w:lang w:val="en-US"/>
+        </w:rPr>
+        <w:t>workIndex</w:t>
+      </w:r>
+      <w:proofErr w:type="spellEnd"/>
+      <w:r>
+        <w:rPr>
+          <w:rFonts w:ascii="Courier New" w:hAnsi="Courier New" w:cs="Courier New"/>
+          <w:lang w:val="en-US"/>
+        </w:rPr>
+        <w:t xml:space="preserve"> !</w:t>
+      </w:r>
+      <w:proofErr w:type="gramEnd"/>
+      <w:r>
+        <w:rPr>
+          <w:rFonts w:ascii="Courier New" w:hAnsi="Courier New" w:cs="Courier New"/>
+          <w:lang w:val="en-US"/>
+        </w:rPr>
+        <w:t xml:space="preserve">= </w:t>
+      </w:r>
+      <w:proofErr w:type="spellStart"/>
+      <w:r>
+        <w:rPr>
+          <w:rFonts w:ascii="Courier New" w:hAnsi="Courier New" w:cs="Courier New"/>
+          <w:lang w:val="en-US"/>
+        </w:rPr>
+        <w:t>shortestWordIndex</w:t>
+      </w:r>
+      <w:proofErr w:type="spellEnd"/>
+      <w:r>
+        <w:rPr>
+          <w:rFonts w:ascii="Courier New" w:hAnsi="Courier New" w:cs="Courier New"/>
+          <w:lang w:val="en-US"/>
+        </w:rPr>
+        <w:t>)</w:t>
+      </w:r>
+    </w:p>
+    <w:p>
+      <w:pPr>
+        <w:spacing w:after="0"/>
+        <w:jc w:val="both"/>
+        <w:rPr>
+          <w:rFonts w:ascii="Courier New" w:hAnsi="Courier New" w:cs="Courier New"/>
+          <w:lang w:val="en-US"/>
+        </w:rPr>
+      </w:pPr>
+      <w:r>
+        <w:rPr>
+          <w:rFonts w:ascii="Courier New" w:hAnsi="Courier New" w:cs="Courier New"/>
+          <w:lang w:val="en-US"/>
+        </w:rPr>
+        <w:t xml:space="preserve">        </w:t>
+      </w:r>
+      <w:proofErr w:type="spellStart"/>
+      <w:r>
+        <w:rPr>
+          <w:rFonts w:ascii="Courier New" w:hAnsi="Courier New" w:cs="Courier New"/>
+          <w:lang w:val="en-US"/>
+        </w:rPr>
+        <w:t>outputFile</w:t>
+      </w:r>
+      <w:proofErr w:type="spellEnd"/>
+      <w:r>
+        <w:rPr>
+          <w:rFonts w:ascii="Courier New" w:hAnsi="Courier New" w:cs="Courier New"/>
+          <w:lang w:val="en-US"/>
+        </w:rPr>
+        <w:t xml:space="preserve"> &lt;&lt; row &lt;&lt; </w:t>
+      </w:r>
+      <w:proofErr w:type="spellStart"/>
+      <w:r>
+        <w:rPr>
+          <w:rFonts w:ascii="Courier New" w:hAnsi="Courier New" w:cs="Courier New"/>
+          <w:lang w:val="en-US"/>
+        </w:rPr>
+        <w:t>endl</w:t>
+      </w:r>
+      <w:proofErr w:type="spellEnd"/>
+      <w:r>
+        <w:rPr>
+          <w:rFonts w:ascii="Courier New" w:hAnsi="Courier New" w:cs="Courier New"/>
+          <w:lang w:val="en-US"/>
+        </w:rPr>
+        <w:t>;</w:t>
+      </w:r>
+    </w:p>
+    <w:p>
+      <w:pPr>
+        <w:spacing w:after="0"/>
+        <w:jc w:val="both"/>
+        <w:rPr>
+          <w:rFonts w:ascii="Courier New" w:hAnsi="Courier New" w:cs="Courier New"/>
+          <w:lang w:val="en-US"/>
+        </w:rPr>
+      </w:pPr>
+      <w:r>
+        <w:rPr>
+          <w:rFonts w:ascii="Courier New" w:hAnsi="Courier New" w:cs="Courier New"/>
+          <w:lang w:val="en-US"/>
+        </w:rPr>
+        <w:t>}</w:t>
+      </w:r>
+      <w:r>
+        <w:rPr>
+          <w:rFonts w:ascii="Courier New" w:hAnsi="Courier New" w:cs="Courier New"/>
+          <w:lang w:val="en-US"/>
+        </w:rPr>
+        <w:t xml:space="preserve"> </w:t>
+      </w:r>
+    </w:p>
+    <w:p>
+      <w:pPr>
+        <w:spacing w:after="0"/>
+        <w:jc w:val="both"/>
+        <w:rPr>
+          <w:rFonts w:ascii="Courier New" w:hAnsi="Courier New" w:cs="Courier New"/>
+          <w:lang w:val="en-US"/>
+        </w:rPr>
+      </w:pPr>
+    </w:p>
+    <w:p>
+      <w:pPr>
+        <w:jc w:val="both"/>
+        <w:rPr>
+          <w:rFonts w:ascii="Times New Roman" w:hAnsi="Times New Roman" w:cs="Times New Roman"/>
+          <w:sz w:val="24"/>
+          <w:szCs w:val="24"/>
+        </w:rPr>
+      </w:pPr>
+      <w:r>
+        <w:rPr>
+          <w:rFonts w:ascii="Times New Roman" w:hAnsi="Times New Roman" w:cs="Times New Roman"/>
+          <w:sz w:val="24"/>
+          <w:szCs w:val="24"/>
+        </w:rPr>
+        <w:t xml:space="preserve">Также, по условию требуется вывести номер строки, содержащей самое короткое слово. </w:t>
+      </w:r>
+    </w:p>
+    <w:p>
+      <w:pPr>
+        <w:spacing w:after="0"/>
+        <w:jc w:val="both"/>
+        <w:rPr>
+          <w:rFonts w:ascii="Courier New" w:hAnsi="Courier New" w:cs="Courier New"/>
+          <w:lang w:val="en-US"/>
+        </w:rPr>
+      </w:pPr>
+      <w:proofErr w:type="spellStart"/>
+      <w:r>
+        <w:rPr>
+          <w:rFonts w:ascii="Courier New" w:hAnsi="Courier New" w:cs="Courier New"/>
+          <w:lang w:val="en-US"/>
+        </w:rPr>
+        <w:t>cout</w:t>
+      </w:r>
+      <w:proofErr w:type="spellEnd"/>
+      <w:r>
+        <w:rPr>
+          <w:rFonts w:ascii="Courier New" w:hAnsi="Courier New" w:cs="Courier New"/>
+          <w:lang w:val="en-US"/>
+        </w:rPr>
+        <w:t xml:space="preserve"> &lt;&lt; "String row #" &lt;&lt; </w:t>
+      </w:r>
+      <w:proofErr w:type="spellStart"/>
+      <w:r>
+        <w:rPr>
+          <w:rFonts w:ascii="Courier New" w:hAnsi="Courier New" w:cs="Courier New"/>
+          <w:lang w:val="en-US"/>
+        </w:rPr>
+        <w:t>shortestWordIndex</w:t>
+      </w:r>
+      <w:proofErr w:type="spellEnd"/>
+      <w:r>
+        <w:rPr>
+          <w:rFonts w:ascii="Courier New" w:hAnsi="Courier New" w:cs="Courier New"/>
+          <w:lang w:val="en-US"/>
+        </w:rPr>
+        <w:t xml:space="preserve"> </w:t>
+      </w:r>
+      <w:r>
+        <w:rPr>
+          <w:rFonts w:ascii="Courier New" w:hAnsi="Courier New" w:cs="Courier New"/>
+          <w:lang w:val="en-US"/>
+        </w:rPr>
+        <w:t>+ 1</w:t>
+      </w:r>
+    </w:p>
+    <w:p>
+      <w:pPr>
+        <w:spacing w:after="0"/>
+        <w:jc w:val="both"/>
+        <w:rPr>
+          <w:rFonts w:ascii="Courier New" w:hAnsi="Courier New" w:cs="Courier New"/>
+          <w:lang w:val="en-US"/>
+        </w:rPr>
+      </w:pPr>
+      <w:r>
+        <w:rPr>
+          <w:rFonts w:ascii="Courier New" w:hAnsi="Courier New" w:cs="Courier New"/>
+          <w:lang w:val="en-US"/>
+        </w:rPr>
+        <w:t xml:space="preserve">     </w:t>
+      </w:r>
+      <w:r>
+        <w:rPr>
+          <w:rFonts w:ascii="Courier New" w:hAnsi="Courier New" w:cs="Courier New"/>
+          <w:lang w:val="en-US"/>
+        </w:rPr>
+        <w:t>&lt;&lt; " has the shortest word!!!";</w:t>
+      </w:r>
+    </w:p>
+    <w:p>
+      <w:pPr>
+        <w:spacing w:after="0"/>
+        <w:jc w:val="both"/>
+        <w:rPr>
+          <w:rFonts w:ascii="Courier New" w:hAnsi="Courier New" w:cs="Courier New"/>
+          <w:lang w:val="en-US"/>
+        </w:rPr>
+      </w:pPr>
+    </w:p>
+    <w:p>
+      <w:pPr>
+        <w:spacing w:after="160" w:line="259" w:lineRule="auto"/>
+        <w:rPr>
+          <w:rFonts w:ascii="Times New Roman" w:hAnsi="Times New Roman" w:cs="Times New Roman"/>
+          <w:sz w:val="24"/>
+          <w:szCs w:val="24"/>
+          <w:lang w:val="en-US"/>
+        </w:rPr>
+      </w:pPr>
+      <w:r>
+        <w:rPr>
+          <w:rFonts w:ascii="Times New Roman" w:hAnsi="Times New Roman" w:cs="Times New Roman"/>
+          <w:sz w:val="24"/>
+          <w:szCs w:val="24"/>
+          <w:lang w:val="en-US"/>
+        </w:rPr>
+        <w:br w:type="page"/>
+      </w:r>
+    </w:p>
+    <w:p>
+      <w:pPr>
+        <w:jc w:val="both"/>
+        <w:rPr>
+          <w:rFonts w:ascii="Times New Roman" w:hAnsi="Times New Roman" w:cs="Times New Roman"/>
+          <w:sz w:val="24"/>
+          <w:szCs w:val="24"/>
+          <w:lang w:val="en-US"/>
+        </w:rPr>
+      </w:pPr>
+      <w:r>
+        <w:rPr>
+          <w:rFonts w:ascii="Times New Roman" w:hAnsi="Times New Roman" w:cs="Times New Roman"/>
+          <w:sz w:val="24"/>
+          <w:szCs w:val="24"/>
+        </w:rPr>
+        <w:lastRenderedPageBreak/>
+        <w:t>Блок-схема решённой задачи:</w:t>
+      </w:r>
+    </w:p>
+    <w:p>
+      <w:pPr>
+        <w:jc w:val="both"/>
+        <w:rPr>
+          <w:rFonts w:ascii="Times New Roman" w:hAnsi="Times New Roman" w:cs="Times New Roman"/>
+          <w:sz w:val="24"/>
+          <w:szCs w:val="24"/>
+          <w:lang w:val="en-US"/>
+        </w:rPr>
+      </w:pPr>
+      <w:r>
+        <w:rPr>
+          <w:rFonts w:ascii="Times New Roman" w:hAnsi="Times New Roman" w:cs="Times New Roman"/>
+          <w:noProof/>
+          <w:sz w:val="24"/>
+          <w:szCs w:val="24"/>
+          <w:lang w:val="en-US"/>
+        </w:rPr>
+        <w:drawing>
+          <wp:inline distT="0" distB="0" distL="0" distR="0" wp14:anchorId="0DFD72E2" wp14:editId="54E215B1">
+            <wp:extent cx="5940425" cy="8397240"/>
+            <wp:effectExtent l="0" t="0" r="3175" b="3810"/>
+            <wp:docPr id="1" name="Рисунок 1"/>
+            <wp:cNvGraphicFramePr>
+              <a:graphicFrameLocks xmlns:a="http://schemas.openxmlformats.org/drawingml/2006/main" noChangeAspect="1"/>
+            </wp:cNvGraphicFramePr>
+            <a:graphic xmlns:a="http://schemas.openxmlformats.org/drawingml/2006/main">
+              <a:graphicData uri="http://schemas.openxmlformats.org/drawingml/2006/picture">
+                <pic:pic xmlns:pic="http://schemas.openxmlformats.org/drawingml/2006/picture">
+                  <pic:nvPicPr>
+                    <pic:cNvPr id="1" name="BlockSchemePart1.png"/>
+                    <pic:cNvPicPr/>
+                  </pic:nvPicPr>
+                  <pic:blipFill>
+                    <a:blip r:embed="rId5">
+                      <a:extLst>
+                        <a:ext uri="{28A0092B-C50C-407E-A947-70E740481C1C}">
+                          <a14:useLocalDpi xmlns:a14="http://schemas.microsoft.com/office/drawing/2010/main" val="0"/>
+                        </a:ext>
+                      </a:extLst>
+                    </a:blip>
+                    <a:stretch>
+                      <a:fillRect/>
+                    </a:stretch>
+                  </pic:blipFill>
+                  <pic:spPr>
+                    <a:xfrm>
+                      <a:off x="0" y="0"/>
+                      <a:ext cx="5940425" cy="8397240"/>
+                    </a:xfrm>
+                    <a:prstGeom prst="rect">
+                      <a:avLst/>
+                    </a:prstGeom>
+                  </pic:spPr>
+                </pic:pic>
+              </a:graphicData>
+            </a:graphic>
+          </wp:inline>
+        </w:drawing>
+      </w:r>
+    </w:p>
+    <w:p>
+      <w:pPr>
+        <w:jc w:val="both"/>
+        <w:rPr>
+          <w:rFonts w:ascii="Times New Roman" w:hAnsi="Times New Roman" w:cs="Times New Roman"/>
+          <w:sz w:val="24"/>
+          <w:szCs w:val="24"/>
+          <w:lang w:val="en-US"/>
+        </w:rPr>
+      </w:pPr>
+      <w:r>
+        <w:rPr>
+          <w:rFonts w:ascii="Times New Roman" w:hAnsi="Times New Roman" w:cs="Times New Roman"/>
+          <w:noProof/>
+          <w:sz w:val="24"/>
+          <w:szCs w:val="24"/>
+          <w:lang w:val="en-US"/>
+        </w:rPr>
+        <w:lastRenderedPageBreak/>
+        <w:drawing>
+          <wp:inline distT="0" distB="0" distL="0" distR="0" wp14:anchorId="741E8E5A" wp14:editId="4D3B6FED">
+            <wp:extent cx="5940425" cy="8397240"/>
+            <wp:effectExtent l="0" t="0" r="3175" b="3810"/>
+            <wp:docPr id="2" name="Рисунок 2"/>
+            <wp:cNvGraphicFramePr>
+              <a:graphicFrameLocks xmlns:a="http://schemas.openxmlformats.org/drawingml/2006/main" noChangeAspect="1"/>
+            </wp:cNvGraphicFramePr>
+            <a:graphic xmlns:a="http://schemas.openxmlformats.org/drawingml/2006/main">
+              <a:graphicData uri="http://schemas.openxmlformats.org/drawingml/2006/picture">
+                <pic:pic xmlns:pic="http://schemas.openxmlformats.org/drawingml/2006/picture">
+                  <pic:nvPicPr>
+                    <pic:cNvPr id="2" name="BlockSchemePart2.png"/>
+                    <pic:cNvPicPr/>
+                  </pic:nvPicPr>
+                  <pic:blipFill>
+                    <a:blip r:embed="rId6">
+                      <a:extLst>
+                        <a:ext uri="{28A0092B-C50C-407E-A947-70E740481C1C}">
+                          <a14:useLocalDpi xmlns:a14="http://schemas.microsoft.com/office/drawing/2010/main" val="0"/>
+                        </a:ext>
+                      </a:extLst>
+                    </a:blip>
+                    <a:stretch>
+                      <a:fillRect/>
+                    </a:stretch>
+                  </pic:blipFill>
+                  <pic:spPr>
+                    <a:xfrm>
+                      <a:off x="0" y="0"/>
+                      <a:ext cx="5940425" cy="8397240"/>
+                    </a:xfrm>
+                    <a:prstGeom prst="rect">
+                      <a:avLst/>
+                    </a:prstGeom>
+                  </pic:spPr>
+                </pic:pic>
+              </a:graphicData>
+            </a:graphic>
+          </wp:inline>
+        </w:drawing>
+      </w:r>
+    </w:p>
+    <w:p>
+      <w:pPr>
+        <w:spacing w:after="160" w:line="259" w:lineRule="auto"/>
+        <w:rPr>
+          <w:rFonts w:ascii="Times New Roman" w:hAnsi="Times New Roman" w:cs="Times New Roman"/>
+          <w:sz w:val="24"/>
+          <w:szCs w:val="24"/>
+          <w:lang w:val="en-US"/>
+        </w:rPr>
+      </w:pPr>
+      <w:r>
+        <w:rPr>
+          <w:rFonts w:ascii="Times New Roman" w:hAnsi="Times New Roman" w:cs="Times New Roman"/>
+          <w:sz w:val="24"/>
+          <w:szCs w:val="24"/>
+          <w:lang w:val="en-US"/>
+        </w:rPr>
+        <w:br w:type="page"/>
+      </w:r>
+    </w:p>
+    <w:p>
+      <w:pPr>
+        <w:jc w:val="both"/>
+        <w:rPr>
+          <w:rFonts w:ascii="Times New Roman" w:hAnsi="Times New Roman" w:cs="Times New Roman"/>
+          <w:sz w:val="24"/>
+          <w:szCs w:val="24"/>
+        </w:rPr>
+      </w:pPr>
+      <w:r>
+        <w:rPr>
+          <w:rFonts w:ascii="Times New Roman" w:hAnsi="Times New Roman" w:cs="Times New Roman"/>
+          <w:b/>
+          <w:sz w:val="24"/>
+          <w:szCs w:val="24"/>
+        </w:rPr>
+        <w:lastRenderedPageBreak/>
+        <w:t>Скриншот</w:t>
+      </w:r>
+      <w:r>
+        <w:rPr>
+          <w:rFonts w:ascii="Times New Roman" w:hAnsi="Times New Roman" w:cs="Times New Roman"/>
+          <w:sz w:val="24"/>
+          <w:szCs w:val="24"/>
+        </w:rPr>
+        <w:t xml:space="preserve"> работы выполненной программы</w:t>
+      </w:r>
+      <w:r>
+        <w:rPr>
+          <w:rFonts w:ascii="Times New Roman" w:hAnsi="Times New Roman" w:cs="Times New Roman"/>
+          <w:sz w:val="24"/>
+          <w:szCs w:val="24"/>
+        </w:rPr>
+        <w:t>:</w:t>
+      </w:r>
+    </w:p>
+    <w:p>
+      <w:pPr>
+        <w:jc w:val="both"/>
+        <w:rPr>
+          <w:rFonts w:ascii="Times New Roman" w:hAnsi="Times New Roman" w:cs="Times New Roman"/>
+          <w:sz w:val="24"/>
+          <w:szCs w:val="24"/>
+        </w:rPr>
+      </w:pPr>
+      <w:r>
+        <w:rPr>
+          <w:rFonts w:ascii="Times New Roman" w:hAnsi="Times New Roman" w:cs="Times New Roman"/>
+          <w:sz w:val="24"/>
+          <w:szCs w:val="24"/>
+        </w:rPr>
+        <w:drawing>
+          <wp:inline distT="0" distB="0" distL="0" distR="0" wp14:anchorId="3AC9F5A8" wp14:editId="065CF8F8">
+            <wp:extent cx="5940425" cy="1486535"/>
+            <wp:effectExtent l="0" t="0" r="3175" b="0"/>
+            <wp:docPr id="3" name="Рисунок 3"/>
+            <wp:cNvGraphicFramePr>
+              <a:graphicFrameLocks xmlns:a="http://schemas.openxmlformats.org/drawingml/2006/main" noChangeAspect="1"/>
+            </wp:cNvGraphicFramePr>
+            <a:graphic xmlns:a="http://schemas.openxmlformats.org/drawingml/2006/main">
+              <a:graphicData uri="http://schemas.openxmlformats.org/drawingml/2006/picture">
+                <pic:pic xmlns:pic="http://schemas.openxmlformats.org/drawingml/2006/picture">
+                  <pic:nvPicPr>
+                    <pic:cNvPr id="1" name=""/>
+                    <pic:cNvPicPr/>
+                  </pic:nvPicPr>
+                  <pic:blipFill rotWithShape="1">
+                    <a:blip r:embed="rId7"/>
+                    <a:srcRect/>
+                    <a:stretch/>
+                  </pic:blipFill>
+                  <pic:spPr bwMode="auto">
+                    <a:xfrm>
+                      <a:off x="0" y="0"/>
+                      <a:ext cx="5940425" cy="1486535"/>
+                    </a:xfrm>
+                    <a:prstGeom prst="rect">
+                      <a:avLst/>
+                    </a:prstGeom>
+                    <a:ln>
+                      <a:noFill/>
+                    </a:ln>
+                    <a:extLst>
+                      <a:ext uri="{53640926-AAD7-44D8-BBD7-CCE9431645EC}">
+                        <a14:shadowObscured xmlns:a14="http://schemas.microsoft.com/office/drawing/2010/main"/>
+                      </a:ext>
+                    </a:extLst>
+                  </pic:spPr>
+                </pic:pic>
+              </a:graphicData>
+            </a:graphic>
+          </wp:inline>
+        </w:drawing>
+      </w:r>
+    </w:p>
+    <w:p>
+      <w:pPr>
+        <w:jc w:val="both"/>
+        <w:rPr>
+          <w:rFonts w:ascii="Times New Roman" w:hAnsi="Times New Roman" w:cs="Times New Roman"/>
+          <w:sz w:val="24"/>
+          <w:szCs w:val="24"/>
+          <w:lang w:val="en-US"/>
+        </w:rPr>
+      </w:pPr>
+      <w:r>
+        <w:rPr>
+          <w:rFonts w:ascii="Times New Roman" w:hAnsi="Times New Roman" w:cs="Times New Roman"/>
+          <w:sz w:val="24"/>
+          <w:szCs w:val="24"/>
+        </w:rPr>
+        <w:t xml:space="preserve">Содержимое файла </w:t>
+      </w:r>
+      <w:r>
+        <w:rPr>
+          <w:rFonts w:ascii="Times New Roman" w:hAnsi="Times New Roman" w:cs="Times New Roman"/>
+          <w:sz w:val="24"/>
+          <w:szCs w:val="24"/>
+          <w:lang w:val="en-US"/>
+        </w:rPr>
+        <w:t>F1.txt</w:t>
+      </w:r>
+    </w:p>
+    <w:p>
+      <w:pPr>
+        <w:jc w:val="both"/>
+        <w:rPr>
+          <w:rFonts w:ascii="Times New Roman" w:hAnsi="Times New Roman" w:cs="Times New Roman"/>
+          <w:sz w:val="24"/>
+          <w:szCs w:val="24"/>
+          <w:lang w:val="en-US"/>
+        </w:rPr>
+      </w:pPr>
+      <w:r>
+        <w:rPr>
+          <w:rFonts w:ascii="Times New Roman" w:hAnsi="Times New Roman" w:cs="Times New Roman"/>
+          <w:sz w:val="24"/>
+          <w:szCs w:val="24"/>
+          <w:lang w:val="en-US"/>
+        </w:rPr>
+        <w:drawing>
+          <wp:inline distT="0" distB="0" distL="0" distR="0" wp14:anchorId="1230424A" wp14:editId="72DE7656">
+            <wp:extent cx="5940425" cy="2331720"/>
+            <wp:effectExtent l="0" t="0" r="3175" b="0"/>
+            <wp:docPr id="4" name="Рисунок 4"/>
+            <wp:cNvGraphicFramePr>
+              <a:graphicFrameLocks xmlns:a="http://schemas.openxmlformats.org/drawingml/2006/main" noChangeAspect="1"/>
+            </wp:cNvGraphicFramePr>
+            <a:graphic xmlns:a="http://schemas.openxmlformats.org/drawingml/2006/main">
+              <a:graphicData uri="http://schemas.openxmlformats.org/drawingml/2006/picture">
+                <pic:pic xmlns:pic="http://schemas.openxmlformats.org/drawingml/2006/picture">
+                  <pic:nvPicPr>
+                    <pic:cNvPr id="1" name=""/>
+                    <pic:cNvPicPr/>
+                  </pic:nvPicPr>
+                  <pic:blipFill>
+                    <a:blip r:embed="rId8"/>
+                    <a:stretch>
+                      <a:fillRect/>
+                    </a:stretch>
+                  </pic:blipFill>
+                  <pic:spPr>
+                    <a:xfrm>
+                      <a:off x="0" y="0"/>
+                      <a:ext cx="5940425" cy="2331720"/>
+                    </a:xfrm>
+                    <a:prstGeom prst="rect">
+                      <a:avLst/>
+                    </a:prstGeom>
+                  </pic:spPr>
+                </pic:pic>
+              </a:graphicData>
+            </a:graphic>
+          </wp:inline>
+        </w:drawing>
+      </w:r>
+    </w:p>
+    <w:p>
+      <w:pPr>
+        <w:jc w:val="both"/>
+        <w:rPr>
+          <w:rFonts w:ascii="Times New Roman" w:hAnsi="Times New Roman" w:cs="Times New Roman"/>
+          <w:sz w:val="24"/>
+          <w:szCs w:val="24"/>
+          <w:lang w:val="en-US"/>
+        </w:rPr>
+      </w:pPr>
+      <w:r>
+        <w:rPr>
+          <w:rFonts w:ascii="Times New Roman" w:hAnsi="Times New Roman" w:cs="Times New Roman"/>
+          <w:sz w:val="24"/>
+          <w:szCs w:val="24"/>
+        </w:rPr>
+        <w:t xml:space="preserve">Содержимое файла </w:t>
+      </w:r>
+      <w:r>
+        <w:rPr>
+          <w:rFonts w:ascii="Times New Roman" w:hAnsi="Times New Roman" w:cs="Times New Roman"/>
+          <w:sz w:val="24"/>
+          <w:szCs w:val="24"/>
+          <w:lang w:val="en-US"/>
+        </w:rPr>
+        <w:t>F2.txt</w:t>
+      </w:r>
+    </w:p>
+    <w:p>
+      <w:pPr>
+        <w:jc w:val="both"/>
+        <w:rPr>
+          <w:rFonts w:ascii="Times New Roman" w:hAnsi="Times New Roman" w:cs="Times New Roman"/>
+          <w:sz w:val="24"/>
+          <w:szCs w:val="24"/>
+        </w:rPr>
+      </w:pPr>
+      <w:r>
+        <w:rPr>
+          <w:rFonts w:ascii="Times New Roman" w:hAnsi="Times New Roman" w:cs="Times New Roman"/>
+          <w:sz w:val="24"/>
+          <w:szCs w:val="24"/>
+        </w:rPr>
+        <w:drawing>
+          <wp:inline distT="0" distB="0" distL="0" distR="0" wp14:anchorId="02181ED9" wp14:editId="2D0F25C8">
+            <wp:extent cx="5940425" cy="2322195"/>
+            <wp:effectExtent l="0" t="0" r="3175" b="1905"/>
+            <wp:docPr id="5" name="Рисунок 5"/>
+            <wp:cNvGraphicFramePr>
+              <a:graphicFrameLocks xmlns:a="http://schemas.openxmlformats.org/drawingml/2006/main" noChangeAspect="1"/>
+            </wp:cNvGraphicFramePr>
+            <a:graphic xmlns:a="http://schemas.openxmlformats.org/drawingml/2006/main">
+              <a:graphicData uri="http://schemas.openxmlformats.org/drawingml/2006/picture">
+                <pic:pic xmlns:pic="http://schemas.openxmlformats.org/drawingml/2006/picture">
+                  <pic:nvPicPr>
+                    <pic:cNvPr id="1" name=""/>
+                    <pic:cNvPicPr/>
+                  </pic:nvPicPr>
+                  <pic:blipFill>
+                    <a:blip r:embed="rId9"/>
+                    <a:stretch>
+                      <a:fillRect/>
+                    </a:stretch>
+                  </pic:blipFill>
+                  <pic:spPr>
+                    <a:xfrm>
+                      <a:off x="0" y="0"/>
+                      <a:ext cx="5940425" cy="2322195"/>
+                    </a:xfrm>
+                    <a:prstGeom prst="rect">
+                      <a:avLst/>
+                    </a:prstGeom>
+                  </pic:spPr>
+                </pic:pic>
+              </a:graphicData>
+            </a:graphic>
+          </wp:inline>
+        </w:drawing>
+      </w:r>
       <w:bookmarkStart w:id="0" w:name="_GoBack"/>
       <w:bookmarkEnd w:id="0"/>
     </w:p>
-    <w:p/>
     <w:sectPr>
       <w:pgSz w:w="11906" w:h="16838"/>
       <w:pgMar w:top="1134" w:right="850" w:bottom="1134" w:left="1701" w:header="708" w:footer="708" w:gutter="0"/>
@@ -1744,6 +5669,232 @@
     </w:lvl>
   </w:abstractNum>
   <w:abstractNum w:abstractNumId="4" w15:restartNumberingAfterBreak="0">
+    <w:nsid w:val="3254775D"/>
+    <w:multiLevelType w:val="hybridMultilevel"/>
+    <w:tmpl w:val="DF64BF44"/>
+    <w:lvl w:ilvl="0" w:tplc="04190001">
+      <w:start w:val="1"/>
+      <w:numFmt w:val="bullet"/>
+      <w:lvlText w:val=""/>
+      <w:lvlJc w:val="left"/>
+      <w:pPr>
+        <w:ind w:left="720" w:hanging="360"/>
+      </w:pPr>
+      <w:rPr>
+        <w:rFonts w:ascii="Symbol" w:hAnsi="Symbol" w:hint="default"/>
+      </w:rPr>
+    </w:lvl>
+    <w:lvl w:ilvl="1" w:tplc="04190003" w:tentative="1">
+      <w:start w:val="1"/>
+      <w:numFmt w:val="bullet"/>
+      <w:lvlText w:val="o"/>
+      <w:lvlJc w:val="left"/>
+      <w:pPr>
+        <w:ind w:left="1440" w:hanging="360"/>
+      </w:pPr>
+      <w:rPr>
+        <w:rFonts w:ascii="Courier New" w:hAnsi="Courier New" w:cs="Courier New" w:hint="default"/>
+      </w:rPr>
+    </w:lvl>
+    <w:lvl w:ilvl="2" w:tplc="04190005" w:tentative="1">
+      <w:start w:val="1"/>
+      <w:numFmt w:val="bullet"/>
+      <w:lvlText w:val=""/>
+      <w:lvlJc w:val="left"/>
+      <w:pPr>
+        <w:ind w:left="2160" w:hanging="360"/>
+      </w:pPr>
+      <w:rPr>
+        <w:rFonts w:ascii="Wingdings" w:hAnsi="Wingdings" w:hint="default"/>
+      </w:rPr>
+    </w:lvl>
+    <w:lvl w:ilvl="3" w:tplc="04190001" w:tentative="1">
+      <w:start w:val="1"/>
+      <w:numFmt w:val="bullet"/>
+      <w:lvlText w:val=""/>
+      <w:lvlJc w:val="left"/>
+      <w:pPr>
+        <w:ind w:left="2880" w:hanging="360"/>
+      </w:pPr>
+      <w:rPr>
+        <w:rFonts w:ascii="Symbol" w:hAnsi="Symbol" w:hint="default"/>
+      </w:rPr>
+    </w:lvl>
+    <w:lvl w:ilvl="4" w:tplc="04190003" w:tentative="1">
+      <w:start w:val="1"/>
+      <w:numFmt w:val="bullet"/>
+      <w:lvlText w:val="o"/>
+      <w:lvlJc w:val="left"/>
+      <w:pPr>
+        <w:ind w:left="3600" w:hanging="360"/>
+      </w:pPr>
+      <w:rPr>
+        <w:rFonts w:ascii="Courier New" w:hAnsi="Courier New" w:cs="Courier New" w:hint="default"/>
+      </w:rPr>
+    </w:lvl>
+    <w:lvl w:ilvl="5" w:tplc="04190005" w:tentative="1">
+      <w:start w:val="1"/>
+      <w:numFmt w:val="bullet"/>
+      <w:lvlText w:val=""/>
+      <w:lvlJc w:val="left"/>
+      <w:pPr>
+        <w:ind w:left="4320" w:hanging="360"/>
+      </w:pPr>
+      <w:rPr>
+        <w:rFonts w:ascii="Wingdings" w:hAnsi="Wingdings" w:hint="default"/>
+      </w:rPr>
+    </w:lvl>
+    <w:lvl w:ilvl="6" w:tplc="04190001" w:tentative="1">
+      <w:start w:val="1"/>
+      <w:numFmt w:val="bullet"/>
+      <w:lvlText w:val=""/>
+      <w:lvlJc w:val="left"/>
+      <w:pPr>
+        <w:ind w:left="5040" w:hanging="360"/>
+      </w:pPr>
+      <w:rPr>
+        <w:rFonts w:ascii="Symbol" w:hAnsi="Symbol" w:hint="default"/>
+      </w:rPr>
+    </w:lvl>
+    <w:lvl w:ilvl="7" w:tplc="04190003" w:tentative="1">
+      <w:start w:val="1"/>
+      <w:numFmt w:val="bullet"/>
+      <w:lvlText w:val="o"/>
+      <w:lvlJc w:val="left"/>
+      <w:pPr>
+        <w:ind w:left="5760" w:hanging="360"/>
+      </w:pPr>
+      <w:rPr>
+        <w:rFonts w:ascii="Courier New" w:hAnsi="Courier New" w:cs="Courier New" w:hint="default"/>
+      </w:rPr>
+    </w:lvl>
+    <w:lvl w:ilvl="8" w:tplc="04190005" w:tentative="1">
+      <w:start w:val="1"/>
+      <w:numFmt w:val="bullet"/>
+      <w:lvlText w:val=""/>
+      <w:lvlJc w:val="left"/>
+      <w:pPr>
+        <w:ind w:left="6480" w:hanging="360"/>
+      </w:pPr>
+      <w:rPr>
+        <w:rFonts w:ascii="Wingdings" w:hAnsi="Wingdings" w:hint="default"/>
+      </w:rPr>
+    </w:lvl>
+  </w:abstractNum>
+  <w:abstractNum w:abstractNumId="5" w15:restartNumberingAfterBreak="0">
+    <w:nsid w:val="53CC6E2E"/>
+    <w:multiLevelType w:val="hybridMultilevel"/>
+    <w:tmpl w:val="3708BEDE"/>
+    <w:lvl w:ilvl="0" w:tplc="04190001">
+      <w:start w:val="1"/>
+      <w:numFmt w:val="bullet"/>
+      <w:lvlText w:val=""/>
+      <w:lvlJc w:val="left"/>
+      <w:pPr>
+        <w:ind w:left="720" w:hanging="360"/>
+      </w:pPr>
+      <w:rPr>
+        <w:rFonts w:ascii="Symbol" w:hAnsi="Symbol" w:hint="default"/>
+      </w:rPr>
+    </w:lvl>
+    <w:lvl w:ilvl="1" w:tplc="04190003" w:tentative="1">
+      <w:start w:val="1"/>
+      <w:numFmt w:val="bullet"/>
+      <w:lvlText w:val="o"/>
+      <w:lvlJc w:val="left"/>
+      <w:pPr>
+        <w:ind w:left="1440" w:hanging="360"/>
+      </w:pPr>
+      <w:rPr>
+        <w:rFonts w:ascii="Courier New" w:hAnsi="Courier New" w:cs="Courier New" w:hint="default"/>
+      </w:rPr>
+    </w:lvl>
+    <w:lvl w:ilvl="2" w:tplc="04190005" w:tentative="1">
+      <w:start w:val="1"/>
+      <w:numFmt w:val="bullet"/>
+      <w:lvlText w:val=""/>
+      <w:lvlJc w:val="left"/>
+      <w:pPr>
+        <w:ind w:left="2160" w:hanging="360"/>
+      </w:pPr>
+      <w:rPr>
+        <w:rFonts w:ascii="Wingdings" w:hAnsi="Wingdings" w:hint="default"/>
+      </w:rPr>
+    </w:lvl>
+    <w:lvl w:ilvl="3" w:tplc="04190001" w:tentative="1">
+      <w:start w:val="1"/>
+      <w:numFmt w:val="bullet"/>
+      <w:lvlText w:val=""/>
+      <w:lvlJc w:val="left"/>
+      <w:pPr>
+        <w:ind w:left="2880" w:hanging="360"/>
+      </w:pPr>
+      <w:rPr>
+        <w:rFonts w:ascii="Symbol" w:hAnsi="Symbol" w:hint="default"/>
+      </w:rPr>
+    </w:lvl>
+    <w:lvl w:ilvl="4" w:tplc="04190003" w:tentative="1">
+      <w:start w:val="1"/>
+      <w:numFmt w:val="bullet"/>
+      <w:lvlText w:val="o"/>
+      <w:lvlJc w:val="left"/>
+      <w:pPr>
+        <w:ind w:left="3600" w:hanging="360"/>
+      </w:pPr>
+      <w:rPr>
+        <w:rFonts w:ascii="Courier New" w:hAnsi="Courier New" w:cs="Courier New" w:hint="default"/>
+      </w:rPr>
+    </w:lvl>
+    <w:lvl w:ilvl="5" w:tplc="04190005" w:tentative="1">
+      <w:start w:val="1"/>
+      <w:numFmt w:val="bullet"/>
+      <w:lvlText w:val=""/>
+      <w:lvlJc w:val="left"/>
+      <w:pPr>
+        <w:ind w:left="4320" w:hanging="360"/>
+      </w:pPr>
+      <w:rPr>
+        <w:rFonts w:ascii="Wingdings" w:hAnsi="Wingdings" w:hint="default"/>
+      </w:rPr>
+    </w:lvl>
+    <w:lvl w:ilvl="6" w:tplc="04190001" w:tentative="1">
+      <w:start w:val="1"/>
+      <w:numFmt w:val="bullet"/>
+      <w:lvlText w:val=""/>
+      <w:lvlJc w:val="left"/>
+      <w:pPr>
+        <w:ind w:left="5040" w:hanging="360"/>
+      </w:pPr>
+      <w:rPr>
+        <w:rFonts w:ascii="Symbol" w:hAnsi="Symbol" w:hint="default"/>
+      </w:rPr>
+    </w:lvl>
+    <w:lvl w:ilvl="7" w:tplc="04190003" w:tentative="1">
+      <w:start w:val="1"/>
+      <w:numFmt w:val="bullet"/>
+      <w:lvlText w:val="o"/>
+      <w:lvlJc w:val="left"/>
+      <w:pPr>
+        <w:ind w:left="5760" w:hanging="360"/>
+      </w:pPr>
+      <w:rPr>
+        <w:rFonts w:ascii="Courier New" w:hAnsi="Courier New" w:cs="Courier New" w:hint="default"/>
+      </w:rPr>
+    </w:lvl>
+    <w:lvl w:ilvl="8" w:tplc="04190005" w:tentative="1">
+      <w:start w:val="1"/>
+      <w:numFmt w:val="bullet"/>
+      <w:lvlText w:val=""/>
+      <w:lvlJc w:val="left"/>
+      <w:pPr>
+        <w:ind w:left="6480" w:hanging="360"/>
+      </w:pPr>
+      <w:rPr>
+        <w:rFonts w:ascii="Wingdings" w:hAnsi="Wingdings" w:hint="default"/>
+      </w:rPr>
+    </w:lvl>
+  </w:abstractNum>
+  <w:abstractNum w:abstractNumId="6" w15:restartNumberingAfterBreak="0">
     <w:nsid w:val="6DCF6D86"/>
     <w:multiLevelType w:val="hybridMultilevel"/>
     <w:tmpl w:val="0CE058A0"/>
@@ -1856,7 +6007,7 @@
       </w:rPr>
     </w:lvl>
   </w:abstractNum>
-  <w:abstractNum w:abstractNumId="5" w15:restartNumberingAfterBreak="0">
+  <w:abstractNum w:abstractNumId="7" w15:restartNumberingAfterBreak="0">
     <w:nsid w:val="7362492B"/>
     <w:multiLevelType w:val="hybridMultilevel"/>
     <w:tmpl w:val="9A3C79C2"/>
@@ -1949,7 +6100,7 @@
     <w:abstractNumId w:val="2"/>
   </w:num>
   <w:num w:numId="3">
-    <w:abstractNumId w:val="4"/>
+    <w:abstractNumId w:val="6"/>
   </w:num>
   <w:num w:numId="4">
     <w:abstractNumId w:val="1"/>
@@ -1958,6 +6109,12 @@
     <w:abstractNumId w:val="3"/>
   </w:num>
   <w:num w:numId="6">
+    <w:abstractNumId w:val="7"/>
+  </w:num>
+  <w:num w:numId="7">
+    <w:abstractNumId w:val="4"/>
+  </w:num>
+  <w:num w:numId="8">
     <w:abstractNumId w:val="5"/>
   </w:num>
 </w:numbering>

</xml_diff>